<commit_message>
Update numeration in documentation
</commit_message>
<xml_diff>
--- a/docs/20240525 SUML_Zaoczne_Aplikacja_Bukmacherska_Lichess_v03.docx
+++ b/docs/20240525 SUML_Zaoczne_Aplikacja_Bukmacherska_Lichess_v03.docx
@@ -102,7 +102,6 @@
           <w:szCs w:val="52"/>
         </w:rPr>
       </w:pPr>
-      <w:proofErr w:type="spellStart"/>
       <w:r>
         <w:rPr>
           <w:rFonts w:ascii="Calibri" w:hAnsi="Calibri" w:cs="Calibri"/>
@@ -110,29 +109,8 @@
           <w:sz w:val="52"/>
           <w:szCs w:val="52"/>
         </w:rPr>
-        <w:t>Checkmate</w:t>
-      </w:r>
-      <w:proofErr w:type="spellEnd"/>
-      <w:r>
-        <w:rPr>
-          <w:rFonts w:ascii="Calibri" w:hAnsi="Calibri" w:cs="Calibri"/>
-          <w:b/>
-          <w:sz w:val="52"/>
-          <w:szCs w:val="52"/>
-        </w:rPr>
-        <w:t xml:space="preserve"> </w:t>
-      </w:r>
-      <w:proofErr w:type="spellStart"/>
-      <w:r>
-        <w:rPr>
-          <w:rFonts w:ascii="Calibri" w:hAnsi="Calibri" w:cs="Calibri"/>
-          <w:b/>
-          <w:sz w:val="52"/>
-          <w:szCs w:val="52"/>
-        </w:rPr>
-        <w:t>Prophet</w:t>
-      </w:r>
-      <w:proofErr w:type="spellEnd"/>
+        <w:t>Checkmate Prophet</w:t>
+      </w:r>
     </w:p>
     <w:p>
       <w:pPr>
@@ -432,49 +410,7 @@
         <w:rPr>
           <w:rFonts w:ascii="Calibri" w:hAnsi="Calibri" w:cs="Calibri"/>
         </w:rPr>
-        <w:t>aplikacji „</w:t>
-      </w:r>
-      <w:proofErr w:type="spellStart"/>
-      <w:r>
-        <w:rPr>
-          <w:rFonts w:ascii="Calibri" w:hAnsi="Calibri" w:cs="Calibri"/>
-        </w:rPr>
-        <w:t>Checkmate</w:t>
-      </w:r>
-      <w:proofErr w:type="spellEnd"/>
-      <w:r>
-        <w:rPr>
-          <w:rFonts w:ascii="Calibri" w:hAnsi="Calibri" w:cs="Calibri"/>
-        </w:rPr>
-        <w:t xml:space="preserve"> </w:t>
-      </w:r>
-      <w:proofErr w:type="spellStart"/>
-      <w:r>
-        <w:rPr>
-          <w:rFonts w:ascii="Calibri" w:hAnsi="Calibri" w:cs="Calibri"/>
-        </w:rPr>
-        <w:t>Prophet</w:t>
-      </w:r>
-      <w:proofErr w:type="spellEnd"/>
-      <w:r>
-        <w:rPr>
-          <w:rFonts w:ascii="Calibri" w:hAnsi="Calibri" w:cs="Calibri"/>
-        </w:rPr>
-        <w:t>” służącej do wsparcia procesów bukmacherskich związanych z platformą szachową „</w:t>
-      </w:r>
-      <w:proofErr w:type="spellStart"/>
-      <w:r>
-        <w:rPr>
-          <w:rFonts w:ascii="Calibri" w:hAnsi="Calibri" w:cs="Calibri"/>
-        </w:rPr>
-        <w:t>Lichess</w:t>
-      </w:r>
-      <w:proofErr w:type="spellEnd"/>
-      <w:r>
-        <w:rPr>
-          <w:rFonts w:ascii="Calibri" w:hAnsi="Calibri" w:cs="Calibri"/>
-        </w:rPr>
-        <w:t>”</w:t>
+        <w:t>aplikacji „Checkmate Prophet” służącej do wsparcia procesów bukmacherskich związanych z platformą szachową „Lichess”</w:t>
       </w:r>
       <w:r>
         <w:rPr>
@@ -888,60 +824,32 @@
               <w:rPr>
                 <w:rFonts w:ascii="Calibri" w:hAnsi="Calibri" w:cs="Calibri"/>
               </w:rPr>
-              <w:t xml:space="preserve">Patryk </w:t>
-            </w:r>
-            <w:proofErr w:type="spellStart"/>
+              <w:t>Patryk Siedlik (</w:t>
+            </w:r>
             <w:r>
               <w:rPr>
                 <w:rFonts w:ascii="Calibri" w:hAnsi="Calibri" w:cs="Calibri"/>
               </w:rPr>
-              <w:t>Siedlik</w:t>
-            </w:r>
-            <w:proofErr w:type="spellEnd"/>
+              <w:t>s22811</w:t>
+            </w:r>
             <w:r>
               <w:rPr>
                 <w:rFonts w:ascii="Calibri" w:hAnsi="Calibri" w:cs="Calibri"/>
               </w:rPr>
-              <w:t xml:space="preserve"> (</w:t>
-            </w:r>
-            <w:r>
+              <w:t>),</w:t>
+            </w:r>
+          </w:p>
+          <w:p>
+            <w:pPr>
               <w:rPr>
                 <w:rFonts w:ascii="Calibri" w:hAnsi="Calibri" w:cs="Calibri"/>
               </w:rPr>
-              <w:t>s22811</w:t>
-            </w:r>
+            </w:pPr>
             <w:r>
               <w:rPr>
                 <w:rFonts w:ascii="Calibri" w:hAnsi="Calibri" w:cs="Calibri"/>
               </w:rPr>
-              <w:t>),</w:t>
-            </w:r>
-          </w:p>
-          <w:p>
-            <w:pPr>
-              <w:rPr>
-                <w:rFonts w:ascii="Calibri" w:hAnsi="Calibri" w:cs="Calibri"/>
-              </w:rPr>
-            </w:pPr>
-            <w:r>
-              <w:rPr>
-                <w:rFonts w:ascii="Calibri" w:hAnsi="Calibri" w:cs="Calibri"/>
-              </w:rPr>
-              <w:t xml:space="preserve">Wiktor </w:t>
-            </w:r>
-            <w:proofErr w:type="spellStart"/>
-            <w:r>
-              <w:rPr>
-                <w:rFonts w:ascii="Calibri" w:hAnsi="Calibri" w:cs="Calibri"/>
-              </w:rPr>
-              <w:t>Snochowski</w:t>
-            </w:r>
-            <w:proofErr w:type="spellEnd"/>
-            <w:r>
-              <w:rPr>
-                <w:rFonts w:ascii="Calibri" w:hAnsi="Calibri" w:cs="Calibri"/>
-              </w:rPr>
-              <w:t xml:space="preserve"> (</w:t>
+              <w:t>Wiktor Snochowski (</w:t>
             </w:r>
             <w:r>
               <w:rPr>
@@ -1144,60 +1052,32 @@
               <w:rPr>
                 <w:rFonts w:ascii="Calibri" w:hAnsi="Calibri" w:cs="Calibri"/>
               </w:rPr>
-              <w:t xml:space="preserve">Patryk </w:t>
-            </w:r>
-            <w:proofErr w:type="spellStart"/>
+              <w:t>Patryk Siedlik (</w:t>
+            </w:r>
             <w:r>
               <w:rPr>
                 <w:rFonts w:ascii="Calibri" w:hAnsi="Calibri" w:cs="Calibri"/>
               </w:rPr>
-              <w:t>Siedlik</w:t>
-            </w:r>
-            <w:proofErr w:type="spellEnd"/>
+              <w:t>s22811</w:t>
+            </w:r>
             <w:r>
               <w:rPr>
                 <w:rFonts w:ascii="Calibri" w:hAnsi="Calibri" w:cs="Calibri"/>
               </w:rPr>
-              <w:t xml:space="preserve"> (</w:t>
-            </w:r>
-            <w:r>
+              <w:t>),</w:t>
+            </w:r>
+          </w:p>
+          <w:p>
+            <w:pPr>
               <w:rPr>
                 <w:rFonts w:ascii="Calibri" w:hAnsi="Calibri" w:cs="Calibri"/>
               </w:rPr>
-              <w:t>s22811</w:t>
-            </w:r>
+            </w:pPr>
             <w:r>
               <w:rPr>
                 <w:rFonts w:ascii="Calibri" w:hAnsi="Calibri" w:cs="Calibri"/>
               </w:rPr>
-              <w:t>),</w:t>
-            </w:r>
-          </w:p>
-          <w:p>
-            <w:pPr>
-              <w:rPr>
-                <w:rFonts w:ascii="Calibri" w:hAnsi="Calibri" w:cs="Calibri"/>
-              </w:rPr>
-            </w:pPr>
-            <w:r>
-              <w:rPr>
-                <w:rFonts w:ascii="Calibri" w:hAnsi="Calibri" w:cs="Calibri"/>
-              </w:rPr>
-              <w:t xml:space="preserve">Wiktor </w:t>
-            </w:r>
-            <w:proofErr w:type="spellStart"/>
-            <w:r>
-              <w:rPr>
-                <w:rFonts w:ascii="Calibri" w:hAnsi="Calibri" w:cs="Calibri"/>
-              </w:rPr>
-              <w:t>Snochowski</w:t>
-            </w:r>
-            <w:proofErr w:type="spellEnd"/>
-            <w:r>
-              <w:rPr>
-                <w:rFonts w:ascii="Calibri" w:hAnsi="Calibri" w:cs="Calibri"/>
-              </w:rPr>
-              <w:t xml:space="preserve"> (</w:t>
+              <w:t>Wiktor Snochowski (</w:t>
             </w:r>
             <w:r>
               <w:rPr>
@@ -1418,16 +1298,8 @@
               <w:rPr>
                 <w:rFonts w:ascii="Calibri" w:hAnsi="Calibri" w:cs="Calibri"/>
               </w:rPr>
-              <w:t xml:space="preserve">Wiktor </w:t>
-            </w:r>
-            <w:proofErr w:type="spellStart"/>
-            <w:r>
-              <w:rPr>
-                <w:rFonts w:ascii="Calibri" w:hAnsi="Calibri" w:cs="Calibri"/>
-              </w:rPr>
-              <w:t>Snochowski</w:t>
-            </w:r>
-            <w:proofErr w:type="spellEnd"/>
+              <w:t>Wiktor Snochowski</w:t>
+            </w:r>
           </w:p>
         </w:tc>
         <w:tc>
@@ -1610,16 +1482,8 @@
               <w:rPr>
                 <w:rFonts w:ascii="Calibri" w:hAnsi="Calibri" w:cs="Calibri"/>
               </w:rPr>
-              <w:t xml:space="preserve">Patryk </w:t>
-            </w:r>
-            <w:proofErr w:type="spellStart"/>
-            <w:r>
-              <w:rPr>
-                <w:rFonts w:ascii="Calibri" w:hAnsi="Calibri" w:cs="Calibri"/>
-              </w:rPr>
-              <w:t>Siedlik</w:t>
-            </w:r>
-            <w:proofErr w:type="spellEnd"/>
+              <w:t>Patryk Siedlik</w:t>
+            </w:r>
           </w:p>
         </w:tc>
         <w:tc>
@@ -2764,21 +2628,7 @@
         <w:rPr>
           <w:rFonts w:ascii="Calibri" w:hAnsi="Calibri" w:cs="Calibri"/>
         </w:rPr>
-        <w:t>służącej do predykcji wyników partii szachowych, rozgrywanych na platformie internetowej „</w:t>
-      </w:r>
-      <w:proofErr w:type="spellStart"/>
-      <w:r>
-        <w:rPr>
-          <w:rFonts w:ascii="Calibri" w:hAnsi="Calibri" w:cs="Calibri"/>
-        </w:rPr>
-        <w:t>Lichess</w:t>
-      </w:r>
-      <w:proofErr w:type="spellEnd"/>
-      <w:r>
-        <w:rPr>
-          <w:rFonts w:ascii="Calibri" w:hAnsi="Calibri" w:cs="Calibri"/>
-        </w:rPr>
-        <w:t>”. Oprogramowanie wykorzystując wdrożony model uczenia maszynowego, pozwoli użytkownikom na wprowadzenie danych dotyczących konkretnej partii szachowej, na podstawie których dokonana zostanie analiza i próba przewidzenia, który z zawodników ma większe szanse na zwycięstwo.</w:t>
+        <w:t>służącej do predykcji wyników partii szachowych, rozgrywanych na platformie internetowej „Lichess”. Oprogramowanie wykorzystując wdrożony model uczenia maszynowego, pozwoli użytkownikom na wprowadzenie danych dotyczących konkretnej partii szachowej, na podstawie których dokonana zostanie analiza i próba przewidzenia, który z zawodników ma większe szanse na zwycięstwo.</w:t>
       </w:r>
     </w:p>
     <w:p>
@@ -2980,21 +2830,7 @@
         <w:rPr>
           <w:rFonts w:ascii="Calibri" w:hAnsi="Calibri" w:cs="Calibri"/>
         </w:rPr>
-        <w:t xml:space="preserve">tradycyjne czynniki, takie jak ranking </w:t>
-      </w:r>
-      <w:proofErr w:type="spellStart"/>
-      <w:r>
-        <w:rPr>
-          <w:rFonts w:ascii="Calibri" w:hAnsi="Calibri" w:cs="Calibri"/>
-        </w:rPr>
-        <w:t>Elo</w:t>
-      </w:r>
-      <w:proofErr w:type="spellEnd"/>
-      <w:r>
-        <w:rPr>
-          <w:rFonts w:ascii="Calibri" w:hAnsi="Calibri" w:cs="Calibri"/>
-        </w:rPr>
-        <w:t>, mogą okazać się niewystarczające, a nawet mylące</w:t>
+        <w:t>tradycyjne czynniki, takie jak ranking Elo, mogą okazać się niewystarczające, a nawet mylące</w:t>
       </w:r>
       <w:r>
         <w:rPr>
@@ -3136,69 +2972,25 @@
         <w:rPr>
           <w:rFonts w:ascii="Calibri" w:hAnsi="Calibri" w:cs="Calibri"/>
         </w:rPr>
-        <w:t>„</w:t>
-      </w:r>
-      <w:proofErr w:type="spellStart"/>
-      <w:r>
-        <w:rPr>
-          <w:rFonts w:ascii="Calibri" w:hAnsi="Calibri" w:cs="Calibri"/>
-        </w:rPr>
-        <w:t>Checkmate</w:t>
-      </w:r>
-      <w:proofErr w:type="spellEnd"/>
+        <w:t>„Checkmate Prophet”</w:t>
+      </w:r>
+      <w:r>
+        <w:rPr>
+          <w:rFonts w:ascii="Calibri" w:hAnsi="Calibri" w:cs="Calibri"/>
+        </w:rPr>
+        <w:t xml:space="preserve"> – aplikacja oparta na algorytmach uczenia maszynowego, która ma na celu dostarczenie bukmacherom, graczom oraz entuzjastom szachów narzędzia do analizy i predykcji wyników partii. Dzięki „Checkmate</w:t>
+      </w:r>
       <w:r>
         <w:rPr>
           <w:rFonts w:ascii="Calibri" w:hAnsi="Calibri" w:cs="Calibri"/>
         </w:rPr>
         <w:t xml:space="preserve"> </w:t>
       </w:r>
-      <w:proofErr w:type="spellStart"/>
-      <w:r>
-        <w:rPr>
-          <w:rFonts w:ascii="Calibri" w:hAnsi="Calibri" w:cs="Calibri"/>
-        </w:rPr>
-        <w:t>Prophet</w:t>
-      </w:r>
-      <w:proofErr w:type="spellEnd"/>
-      <w:r>
-        <w:rPr>
-          <w:rFonts w:ascii="Calibri" w:hAnsi="Calibri" w:cs="Calibri"/>
-        </w:rPr>
-        <w:t>”</w:t>
-      </w:r>
-      <w:r>
-        <w:rPr>
-          <w:rFonts w:ascii="Calibri" w:hAnsi="Calibri" w:cs="Calibri"/>
-        </w:rPr>
-        <w:t xml:space="preserve"> – aplikacja oparta na algorytmach uczenia maszynowego, która ma na celu dostarczenie bukmacherom, graczom oraz entuzjastom szachów narzędzia do analizy i predykcji wyników partii. Dzięki „</w:t>
-      </w:r>
-      <w:proofErr w:type="spellStart"/>
-      <w:r>
-        <w:rPr>
-          <w:rFonts w:ascii="Calibri" w:hAnsi="Calibri" w:cs="Calibri"/>
-        </w:rPr>
-        <w:t>Checkmate</w:t>
-      </w:r>
-      <w:proofErr w:type="spellEnd"/>
-      <w:r>
-        <w:rPr>
-          <w:rFonts w:ascii="Calibri" w:hAnsi="Calibri" w:cs="Calibri"/>
-        </w:rPr>
-        <w:t xml:space="preserve"> </w:t>
-      </w:r>
-      <w:proofErr w:type="spellStart"/>
-      <w:r>
-        <w:rPr>
-          <w:rFonts w:ascii="Calibri" w:hAnsi="Calibri" w:cs="Calibri"/>
-        </w:rPr>
-        <w:t>Prophet</w:t>
-      </w:r>
-      <w:proofErr w:type="spellEnd"/>
-      <w:r>
-        <w:rPr>
-          <w:rFonts w:ascii="Calibri" w:hAnsi="Calibri" w:cs="Calibri"/>
-        </w:rPr>
-        <w:t xml:space="preserve">” możliwe będzie uwzględnienie szerokiego spektrum czynników wpływających na wynik partii, co pozwoli na podejmowanie bardziej świadomych decyzji zarówno w kontekście zakładów bukmacherskich, jak i doskonalenia umiejętności szachowych. </w:t>
+      <w:r>
+        <w:rPr>
+          <w:rFonts w:ascii="Calibri" w:hAnsi="Calibri" w:cs="Calibri"/>
+        </w:rPr>
+        <w:t xml:space="preserve">Prophet” możliwe będzie uwzględnienie szerokiego spektrum czynników wpływających na wynik partii, co pozwoli na podejmowanie bardziej świadomych decyzji zarówno w kontekście zakładów bukmacherskich, jak i doskonalenia umiejętności szachowych. </w:t>
       </w:r>
       <w:r>
         <w:rPr>
@@ -3368,14 +3160,12 @@
           <w:rFonts w:cs="Calibri"/>
         </w:rPr>
       </w:pPr>
-      <w:proofErr w:type="spellStart"/>
       <w:r>
         <w:rPr>
           <w:rFonts w:cs="Calibri"/>
         </w:rPr>
         <w:t>Python</w:t>
       </w:r>
-      <w:proofErr w:type="spellEnd"/>
     </w:p>
     <w:p>
       <w:pPr>
@@ -3389,14 +3179,12 @@
           <w:rFonts w:cs="Calibri"/>
         </w:rPr>
       </w:pPr>
-      <w:proofErr w:type="spellStart"/>
       <w:r>
         <w:rPr>
           <w:rFonts w:cs="Calibri"/>
         </w:rPr>
         <w:t>Conda</w:t>
       </w:r>
-      <w:proofErr w:type="spellEnd"/>
     </w:p>
     <w:p>
       <w:pPr>
@@ -3429,7 +3217,6 @@
           <w:rFonts w:cs="Calibri"/>
         </w:rPr>
       </w:pPr>
-      <w:proofErr w:type="spellStart"/>
       <w:r>
         <w:rPr>
           <w:rFonts w:cs="Calibri"/>
@@ -3442,7 +3229,6 @@
         </w:rPr>
         <w:t>andas</w:t>
       </w:r>
-      <w:proofErr w:type="spellEnd"/>
     </w:p>
     <w:p>
       <w:pPr>
@@ -3456,7 +3242,6 @@
           <w:rFonts w:cs="Calibri"/>
         </w:rPr>
       </w:pPr>
-      <w:proofErr w:type="spellStart"/>
       <w:r>
         <w:rPr>
           <w:rFonts w:cs="Calibri"/>
@@ -3469,7 +3254,6 @@
         </w:rPr>
         <w:t>klearn</w:t>
       </w:r>
-      <w:proofErr w:type="spellEnd"/>
     </w:p>
     <w:p>
       <w:pPr>
@@ -3483,14 +3267,12 @@
           <w:rFonts w:cs="Calibri"/>
         </w:rPr>
       </w:pPr>
-      <w:proofErr w:type="spellStart"/>
       <w:r>
         <w:rPr>
           <w:rFonts w:cs="Calibri"/>
         </w:rPr>
         <w:t>AutoGluon</w:t>
       </w:r>
-      <w:proofErr w:type="spellEnd"/>
     </w:p>
     <w:p>
       <w:pPr>
@@ -3504,7 +3286,6 @@
           <w:rFonts w:cs="Calibri"/>
         </w:rPr>
       </w:pPr>
-      <w:proofErr w:type="spellStart"/>
       <w:r>
         <w:rPr>
           <w:rFonts w:cs="Calibri"/>
@@ -3517,7 +3298,6 @@
         </w:rPr>
         <w:t>rgparse</w:t>
       </w:r>
-      <w:proofErr w:type="spellEnd"/>
     </w:p>
     <w:p>
       <w:pPr>
@@ -3531,7 +3311,6 @@
           <w:rFonts w:cs="Calibri"/>
         </w:rPr>
       </w:pPr>
-      <w:proofErr w:type="spellStart"/>
       <w:r>
         <w:rPr>
           <w:rFonts w:cs="Calibri"/>
@@ -3544,7 +3323,6 @@
         </w:rPr>
         <w:t>treamlit</w:t>
       </w:r>
-      <w:proofErr w:type="spellEnd"/>
     </w:p>
     <w:p>
       <w:pPr>
@@ -3558,19 +3336,11 @@
           <w:rFonts w:cs="Calibri"/>
         </w:rPr>
       </w:pPr>
-      <w:proofErr w:type="spellStart"/>
       <w:r>
         <w:rPr>
           <w:rFonts w:cs="Calibri"/>
         </w:rPr>
-        <w:t>Lichess</w:t>
-      </w:r>
-      <w:proofErr w:type="spellEnd"/>
-      <w:r>
-        <w:rPr>
-          <w:rFonts w:cs="Calibri"/>
-        </w:rPr>
-        <w:t xml:space="preserve"> API</w:t>
+        <w:t>Lichess API</w:t>
       </w:r>
     </w:p>
     <w:tbl>
@@ -3771,21 +3541,7 @@
               <w:rPr>
                 <w:rFonts w:asciiTheme="minorHAnsi" w:hAnsiTheme="minorHAnsi" w:cstheme="minorHAnsi"/>
               </w:rPr>
-              <w:t xml:space="preserve">Platforma do </w:t>
-            </w:r>
-            <w:proofErr w:type="spellStart"/>
-            <w:r>
-              <w:rPr>
-                <w:rFonts w:asciiTheme="minorHAnsi" w:hAnsiTheme="minorHAnsi" w:cstheme="minorHAnsi"/>
-              </w:rPr>
-              <w:t>hostowania</w:t>
-            </w:r>
-            <w:proofErr w:type="spellEnd"/>
-            <w:r>
-              <w:rPr>
-                <w:rFonts w:asciiTheme="minorHAnsi" w:hAnsiTheme="minorHAnsi" w:cstheme="minorHAnsi"/>
-              </w:rPr>
-              <w:t xml:space="preserve"> kodu źródłowego i współpracy nad projektami, używana do kontroli wersji i zarządzania kodem.</w:t>
+              <w:t>Platforma do hostowania kodu źródłowego i współpracy nad projektami, używana do kontroli wersji i zarządzania kodem.</w:t>
             </w:r>
           </w:p>
           <w:p>
@@ -3941,7 +3697,6 @@
                 <w:bCs/>
               </w:rPr>
             </w:pPr>
-            <w:proofErr w:type="spellStart"/>
             <w:r>
               <w:rPr>
                 <w:rFonts w:asciiTheme="minorHAnsi" w:hAnsiTheme="minorHAnsi" w:cstheme="minorHAnsi"/>
@@ -3950,7 +3705,6 @@
               </w:rPr>
               <w:t>Python</w:t>
             </w:r>
-            <w:proofErr w:type="spellEnd"/>
           </w:p>
         </w:tc>
       </w:tr>
@@ -4028,19 +3782,11 @@
                 <w:rFonts w:asciiTheme="minorHAnsi" w:hAnsiTheme="minorHAnsi" w:cstheme="minorHAnsi"/>
               </w:rPr>
             </w:pPr>
-            <w:proofErr w:type="spellStart"/>
-            <w:r>
-              <w:rPr>
-                <w:rFonts w:asciiTheme="minorHAnsi" w:hAnsiTheme="minorHAnsi" w:cstheme="minorHAnsi"/>
-              </w:rPr>
-              <w:t>opularny</w:t>
-            </w:r>
-            <w:proofErr w:type="spellEnd"/>
-            <w:r>
-              <w:rPr>
-                <w:rFonts w:asciiTheme="minorHAnsi" w:hAnsiTheme="minorHAnsi" w:cstheme="minorHAnsi"/>
-              </w:rPr>
-              <w:t xml:space="preserve"> język programowania, wykorzystywany do tworzenia skryptów i aplikacji, w tym aplikacji do uczenia maszynowego</w:t>
+            <w:r>
+              <w:rPr>
+                <w:rFonts w:asciiTheme="minorHAnsi" w:hAnsiTheme="minorHAnsi" w:cstheme="minorHAnsi"/>
+              </w:rPr>
+              <w:t>opularny język programowania, wykorzystywany do tworzenia skryptów i aplikacji, w tym aplikacji do uczenia maszynowego</w:t>
             </w:r>
             <w:r>
               <w:rPr>
@@ -4126,21 +3872,7 @@
               <w:rPr>
                 <w:rFonts w:asciiTheme="minorHAnsi" w:hAnsiTheme="minorHAnsi" w:cstheme="minorHAnsi"/>
               </w:rPr>
-              <w:t xml:space="preserve">Zastosowano </w:t>
-            </w:r>
-            <w:proofErr w:type="spellStart"/>
-            <w:r>
-              <w:rPr>
-                <w:rFonts w:asciiTheme="minorHAnsi" w:hAnsiTheme="minorHAnsi" w:cstheme="minorHAnsi"/>
-              </w:rPr>
-              <w:t>Python</w:t>
-            </w:r>
-            <w:proofErr w:type="spellEnd"/>
-            <w:r>
-              <w:rPr>
-                <w:rFonts w:asciiTheme="minorHAnsi" w:hAnsiTheme="minorHAnsi" w:cstheme="minorHAnsi"/>
-              </w:rPr>
-              <w:t xml:space="preserve"> w wersji 3.11.8</w:t>
+              <w:t>Zastosowano Python w wersji 3.11.8</w:t>
             </w:r>
           </w:p>
           <w:p>
@@ -4203,7 +3935,6 @@
                 <w:bCs/>
               </w:rPr>
             </w:pPr>
-            <w:proofErr w:type="spellStart"/>
             <w:r>
               <w:rPr>
                 <w:rFonts w:asciiTheme="minorHAnsi" w:hAnsiTheme="minorHAnsi" w:cstheme="minorHAnsi"/>
@@ -4212,7 +3943,6 @@
               </w:rPr>
               <w:t>Conda</w:t>
             </w:r>
-            <w:proofErr w:type="spellEnd"/>
           </w:p>
         </w:tc>
       </w:tr>
@@ -4286,21 +4016,7 @@
               <w:rPr>
                 <w:rFonts w:asciiTheme="minorHAnsi" w:hAnsiTheme="minorHAnsi" w:cstheme="minorHAnsi"/>
               </w:rPr>
-              <w:t xml:space="preserve">Menedżer środowisk i pakietów dla </w:t>
-            </w:r>
-            <w:proofErr w:type="spellStart"/>
-            <w:r>
-              <w:rPr>
-                <w:rFonts w:asciiTheme="minorHAnsi" w:hAnsiTheme="minorHAnsi" w:cstheme="minorHAnsi"/>
-              </w:rPr>
-              <w:t>Pythona</w:t>
-            </w:r>
-            <w:proofErr w:type="spellEnd"/>
-            <w:r>
-              <w:rPr>
-                <w:rFonts w:asciiTheme="minorHAnsi" w:hAnsiTheme="minorHAnsi" w:cstheme="minorHAnsi"/>
-              </w:rPr>
-              <w:t xml:space="preserve">, ułatwiający instalację i zarządzanie zależnościami </w:t>
+              <w:t xml:space="preserve">Menedżer środowisk i pakietów dla Pythona, ułatwiający instalację i zarządzanie zależnościami </w:t>
             </w:r>
             <w:r>
               <w:rPr>
@@ -4388,19 +4104,11 @@
                 <w:rFonts w:asciiTheme="minorHAnsi" w:hAnsiTheme="minorHAnsi" w:cstheme="minorHAnsi"/>
               </w:rPr>
             </w:pPr>
-            <w:proofErr w:type="spellStart"/>
-            <w:r>
-              <w:rPr>
-                <w:rFonts w:asciiTheme="minorHAnsi" w:hAnsiTheme="minorHAnsi" w:cstheme="minorHAnsi"/>
-              </w:rPr>
-              <w:t>Conda</w:t>
-            </w:r>
-            <w:proofErr w:type="spellEnd"/>
-            <w:r>
-              <w:rPr>
-                <w:rFonts w:asciiTheme="minorHAnsi" w:hAnsiTheme="minorHAnsi" w:cstheme="minorHAnsi"/>
-              </w:rPr>
-              <w:t xml:space="preserve"> stanowi główne rozwiązanie dotyczące zarządzania pakietami w projekcie. Procedura importu środowiska wymaganego do uruchomienia aplikacji, została opisana w repozytorium GitHub.</w:t>
+            <w:r>
+              <w:rPr>
+                <w:rFonts w:asciiTheme="minorHAnsi" w:hAnsiTheme="minorHAnsi" w:cstheme="minorHAnsi"/>
+              </w:rPr>
+              <w:t>Conda stanowi główne rozwiązanie dotyczące zarządzania pakietami w projekcie. Procedura importu środowiska wymaganego do uruchomienia aplikacji, została opisana w repozytorium GitHub.</w:t>
             </w:r>
           </w:p>
           <w:p>
@@ -4647,16 +4355,8 @@
               <w:rPr>
                 <w:rFonts w:asciiTheme="minorHAnsi" w:hAnsiTheme="minorHAnsi" w:cstheme="minorHAnsi"/>
               </w:rPr>
-              <w:t xml:space="preserve">Skrypt importujący środowisko </w:t>
-            </w:r>
-            <w:proofErr w:type="spellStart"/>
-            <w:r>
-              <w:rPr>
-                <w:rFonts w:asciiTheme="minorHAnsi" w:hAnsiTheme="minorHAnsi" w:cstheme="minorHAnsi"/>
-              </w:rPr>
-              <w:t>Condy</w:t>
-            </w:r>
-            <w:proofErr w:type="spellEnd"/>
+              <w:t>Skrypt importujący środowisko Condy</w:t>
+            </w:r>
           </w:p>
           <w:p>
             <w:pPr>
@@ -4688,7 +4388,7 @@
                 <w:b/>
                 <w:bCs/>
               </w:rPr>
-              <w:t>4</w:t>
+              <w:t>5</w:t>
             </w:r>
             <w:r>
               <w:rPr>
@@ -4718,7 +4418,6 @@
                 <w:bCs/>
               </w:rPr>
             </w:pPr>
-            <w:proofErr w:type="spellStart"/>
             <w:r>
               <w:rPr>
                 <w:rFonts w:asciiTheme="minorHAnsi" w:hAnsiTheme="minorHAnsi" w:cstheme="minorHAnsi"/>
@@ -4727,7 +4426,6 @@
               </w:rPr>
               <w:t>Pandas</w:t>
             </w:r>
-            <w:proofErr w:type="spellEnd"/>
           </w:p>
         </w:tc>
       </w:tr>
@@ -4750,7 +4448,13 @@
               <w:rPr>
                 <w:rFonts w:asciiTheme="minorHAnsi" w:hAnsiTheme="minorHAnsi" w:cstheme="minorHAnsi"/>
               </w:rPr>
-              <w:t>4.1</w:t>
+              <w:t>5</w:t>
+            </w:r>
+            <w:r>
+              <w:rPr>
+                <w:rFonts w:asciiTheme="minorHAnsi" w:hAnsiTheme="minorHAnsi" w:cstheme="minorHAnsi"/>
+              </w:rPr>
+              <w:t>.1</w:t>
             </w:r>
           </w:p>
           <w:p>
@@ -4803,21 +4507,7 @@
               <w:rPr>
                 <w:rFonts w:asciiTheme="minorHAnsi" w:hAnsiTheme="minorHAnsi" w:cstheme="minorHAnsi"/>
               </w:rPr>
-              <w:t xml:space="preserve">Biblioteka </w:t>
-            </w:r>
-            <w:proofErr w:type="spellStart"/>
-            <w:r>
-              <w:rPr>
-                <w:rFonts w:asciiTheme="minorHAnsi" w:hAnsiTheme="minorHAnsi" w:cstheme="minorHAnsi"/>
-              </w:rPr>
-              <w:t>Pythona</w:t>
-            </w:r>
-            <w:proofErr w:type="spellEnd"/>
-            <w:r>
-              <w:rPr>
-                <w:rFonts w:asciiTheme="minorHAnsi" w:hAnsiTheme="minorHAnsi" w:cstheme="minorHAnsi"/>
-              </w:rPr>
-              <w:t xml:space="preserve"> do analizy i manipulacji danymi, szczególnie przydatna do pracy z danymi tabelarycznymi</w:t>
+              <w:t>Biblioteka Pythona do analizy i manipulacji danymi, szczególnie przydatna do pracy z danymi tabelarycznymi</w:t>
             </w:r>
             <w:r>
               <w:rPr>
@@ -4854,7 +4544,13 @@
               <w:rPr>
                 <w:rFonts w:asciiTheme="minorHAnsi" w:hAnsiTheme="minorHAnsi" w:cstheme="minorHAnsi"/>
               </w:rPr>
-              <w:t>4.2</w:t>
+              <w:t>5</w:t>
+            </w:r>
+            <w:r>
+              <w:rPr>
+                <w:rFonts w:asciiTheme="minorHAnsi" w:hAnsiTheme="minorHAnsi" w:cstheme="minorHAnsi"/>
+              </w:rPr>
+              <w:t>.2</w:t>
             </w:r>
           </w:p>
           <w:p>
@@ -4942,7 +4638,7 @@
                 <w:b/>
                 <w:bCs/>
               </w:rPr>
-              <w:t>5</w:t>
+              <w:t>6</w:t>
             </w:r>
             <w:r>
               <w:rPr>
@@ -4972,7 +4668,6 @@
                 <w:bCs/>
               </w:rPr>
             </w:pPr>
-            <w:proofErr w:type="spellStart"/>
             <w:r>
               <w:rPr>
                 <w:rFonts w:asciiTheme="minorHAnsi" w:hAnsiTheme="minorHAnsi" w:cstheme="minorHAnsi"/>
@@ -4981,7 +4676,6 @@
               </w:rPr>
               <w:t>Sklearn</w:t>
             </w:r>
-            <w:proofErr w:type="spellEnd"/>
           </w:p>
         </w:tc>
       </w:tr>
@@ -5004,7 +4698,13 @@
               <w:rPr>
                 <w:rFonts w:asciiTheme="minorHAnsi" w:hAnsiTheme="minorHAnsi" w:cstheme="minorHAnsi"/>
               </w:rPr>
-              <w:t>5.1</w:t>
+              <w:t>6</w:t>
+            </w:r>
+            <w:r>
+              <w:rPr>
+                <w:rFonts w:asciiTheme="minorHAnsi" w:hAnsiTheme="minorHAnsi" w:cstheme="minorHAnsi"/>
+              </w:rPr>
+              <w:t>.1</w:t>
             </w:r>
           </w:p>
           <w:p>
@@ -5057,21 +4757,7 @@
               <w:rPr>
                 <w:rFonts w:asciiTheme="minorHAnsi" w:hAnsiTheme="minorHAnsi" w:cstheme="minorHAnsi"/>
               </w:rPr>
-              <w:t xml:space="preserve">Biblioteka </w:t>
-            </w:r>
-            <w:proofErr w:type="spellStart"/>
-            <w:r>
-              <w:rPr>
-                <w:rFonts w:asciiTheme="minorHAnsi" w:hAnsiTheme="minorHAnsi" w:cstheme="minorHAnsi"/>
-              </w:rPr>
-              <w:t>Pythona</w:t>
-            </w:r>
-            <w:proofErr w:type="spellEnd"/>
-            <w:r>
-              <w:rPr>
-                <w:rFonts w:asciiTheme="minorHAnsi" w:hAnsiTheme="minorHAnsi" w:cstheme="minorHAnsi"/>
-              </w:rPr>
-              <w:t xml:space="preserve"> zawierająca narzędzia do uczenia maszynowego, takie jak modele, algorytmy i metody ewaluacji</w:t>
+              <w:t>Biblioteka Pythona zawierająca narzędzia do uczenia maszynowego, takie jak modele, algorytmy i metody ewaluacji</w:t>
             </w:r>
             <w:r>
               <w:rPr>
@@ -5108,7 +4794,13 @@
               <w:rPr>
                 <w:rFonts w:asciiTheme="minorHAnsi" w:hAnsiTheme="minorHAnsi" w:cstheme="minorHAnsi"/>
               </w:rPr>
-              <w:t>5.2</w:t>
+              <w:t>6</w:t>
+            </w:r>
+            <w:r>
+              <w:rPr>
+                <w:rFonts w:asciiTheme="minorHAnsi" w:hAnsiTheme="minorHAnsi" w:cstheme="minorHAnsi"/>
+              </w:rPr>
+              <w:t>.2</w:t>
             </w:r>
           </w:p>
           <w:p>
@@ -5184,7 +4876,7 @@
                 <w:b/>
                 <w:bCs/>
               </w:rPr>
-              <w:t>6</w:t>
+              <w:t>7</w:t>
             </w:r>
             <w:r>
               <w:rPr>
@@ -5214,7 +4906,6 @@
                 <w:bCs/>
               </w:rPr>
             </w:pPr>
-            <w:proofErr w:type="spellStart"/>
             <w:r>
               <w:rPr>
                 <w:rFonts w:asciiTheme="minorHAnsi" w:hAnsiTheme="minorHAnsi" w:cstheme="minorHAnsi"/>
@@ -5223,7 +4914,6 @@
               </w:rPr>
               <w:t>AutoGluon</w:t>
             </w:r>
-            <w:proofErr w:type="spellEnd"/>
           </w:p>
         </w:tc>
       </w:tr>
@@ -5246,7 +4936,13 @@
               <w:rPr>
                 <w:rFonts w:asciiTheme="minorHAnsi" w:hAnsiTheme="minorHAnsi" w:cstheme="minorHAnsi"/>
               </w:rPr>
-              <w:t>6.1</w:t>
+              <w:t>7</w:t>
+            </w:r>
+            <w:r>
+              <w:rPr>
+                <w:rFonts w:asciiTheme="minorHAnsi" w:hAnsiTheme="minorHAnsi" w:cstheme="minorHAnsi"/>
+              </w:rPr>
+              <w:t>.1</w:t>
             </w:r>
           </w:p>
           <w:p>
@@ -5336,7 +5032,13 @@
               <w:rPr>
                 <w:rFonts w:asciiTheme="minorHAnsi" w:hAnsiTheme="minorHAnsi" w:cstheme="minorHAnsi"/>
               </w:rPr>
-              <w:t>6.2</w:t>
+              <w:t>7</w:t>
+            </w:r>
+            <w:r>
+              <w:rPr>
+                <w:rFonts w:asciiTheme="minorHAnsi" w:hAnsiTheme="minorHAnsi" w:cstheme="minorHAnsi"/>
+              </w:rPr>
+              <w:t>.2</w:t>
             </w:r>
           </w:p>
           <w:p>
@@ -5421,21 +5123,7 @@
               <w:rPr>
                 <w:rFonts w:asciiTheme="minorHAnsi" w:hAnsiTheme="minorHAnsi" w:cstheme="minorHAnsi"/>
               </w:rPr>
-              <w:t xml:space="preserve"> modeli </w:t>
-            </w:r>
-            <w:proofErr w:type="spellStart"/>
-            <w:r>
-              <w:rPr>
-                <w:rFonts w:asciiTheme="minorHAnsi" w:hAnsiTheme="minorHAnsi" w:cstheme="minorHAnsi"/>
-              </w:rPr>
-              <w:t>AutoML</w:t>
-            </w:r>
-            <w:proofErr w:type="spellEnd"/>
-            <w:r>
-              <w:rPr>
-                <w:rFonts w:asciiTheme="minorHAnsi" w:hAnsiTheme="minorHAnsi" w:cstheme="minorHAnsi"/>
-              </w:rPr>
-              <w:t>.</w:t>
+              <w:t xml:space="preserve"> modeli AutoML.</w:t>
             </w:r>
           </w:p>
           <w:p>
@@ -5468,7 +5156,7 @@
                 <w:b/>
                 <w:bCs/>
               </w:rPr>
-              <w:t>7</w:t>
+              <w:t>8</w:t>
             </w:r>
             <w:r>
               <w:rPr>
@@ -5498,7 +5186,6 @@
                 <w:bCs/>
               </w:rPr>
             </w:pPr>
-            <w:proofErr w:type="spellStart"/>
             <w:r>
               <w:rPr>
                 <w:rFonts w:asciiTheme="minorHAnsi" w:hAnsiTheme="minorHAnsi" w:cstheme="minorHAnsi"/>
@@ -5507,7 +5194,6 @@
               </w:rPr>
               <w:t>Argparse</w:t>
             </w:r>
-            <w:proofErr w:type="spellEnd"/>
           </w:p>
         </w:tc>
       </w:tr>
@@ -5530,7 +5216,13 @@
               <w:rPr>
                 <w:rFonts w:asciiTheme="minorHAnsi" w:hAnsiTheme="minorHAnsi" w:cstheme="minorHAnsi"/>
               </w:rPr>
-              <w:t>7.1</w:t>
+              <w:t>8</w:t>
+            </w:r>
+            <w:r>
+              <w:rPr>
+                <w:rFonts w:asciiTheme="minorHAnsi" w:hAnsiTheme="minorHAnsi" w:cstheme="minorHAnsi"/>
+              </w:rPr>
+              <w:t>.1</w:t>
             </w:r>
           </w:p>
           <w:p>
@@ -5583,21 +5275,7 @@
               <w:rPr>
                 <w:rFonts w:asciiTheme="minorHAnsi" w:hAnsiTheme="minorHAnsi" w:cstheme="minorHAnsi"/>
               </w:rPr>
-              <w:t xml:space="preserve">Moduł </w:t>
-            </w:r>
-            <w:proofErr w:type="spellStart"/>
-            <w:r>
-              <w:rPr>
-                <w:rFonts w:asciiTheme="minorHAnsi" w:hAnsiTheme="minorHAnsi" w:cstheme="minorHAnsi"/>
-              </w:rPr>
-              <w:t>Pythona</w:t>
-            </w:r>
-            <w:proofErr w:type="spellEnd"/>
-            <w:r>
-              <w:rPr>
-                <w:rFonts w:asciiTheme="minorHAnsi" w:hAnsiTheme="minorHAnsi" w:cstheme="minorHAnsi"/>
-              </w:rPr>
-              <w:t xml:space="preserve"> do tworzenia interfejsów wiersza poleceń, pozwalający na przekazywanie argumentów do skryptów</w:t>
+              <w:t>Moduł Pythona do tworzenia interfejsów wiersza poleceń, pozwalający na przekazywanie argumentów do skryptów</w:t>
             </w:r>
             <w:r>
               <w:rPr>
@@ -5635,7 +5313,13 @@
                 <w:rFonts w:asciiTheme="minorHAnsi" w:hAnsiTheme="minorHAnsi" w:cstheme="minorHAnsi"/>
               </w:rPr>
               <w:lastRenderedPageBreak/>
-              <w:t>7.2</w:t>
+              <w:t>8</w:t>
+            </w:r>
+            <w:r>
+              <w:rPr>
+                <w:rFonts w:asciiTheme="minorHAnsi" w:hAnsiTheme="minorHAnsi" w:cstheme="minorHAnsi"/>
+              </w:rPr>
+              <w:t>.2</w:t>
             </w:r>
           </w:p>
           <w:p>
@@ -5690,21 +5374,7 @@
               <w:rPr>
                 <w:rFonts w:asciiTheme="minorHAnsi" w:hAnsiTheme="minorHAnsi" w:cstheme="minorHAnsi"/>
               </w:rPr>
-              <w:t xml:space="preserve">części związanej z charakterystyką trenowania i ewaluacji modeli ML oraz </w:t>
-            </w:r>
-            <w:proofErr w:type="spellStart"/>
-            <w:r>
-              <w:rPr>
-                <w:rFonts w:asciiTheme="minorHAnsi" w:hAnsiTheme="minorHAnsi" w:cstheme="minorHAnsi"/>
-              </w:rPr>
-              <w:t>AutoML</w:t>
-            </w:r>
-            <w:proofErr w:type="spellEnd"/>
-            <w:r>
-              <w:rPr>
-                <w:rFonts w:asciiTheme="minorHAnsi" w:hAnsiTheme="minorHAnsi" w:cstheme="minorHAnsi"/>
-              </w:rPr>
-              <w:t>.</w:t>
+              <w:t>części związanej z charakterystyką trenowania i ewaluacji modeli ML oraz AutoML.</w:t>
             </w:r>
           </w:p>
           <w:p>
@@ -5737,7 +5407,7 @@
                 <w:b/>
                 <w:bCs/>
               </w:rPr>
-              <w:t>8</w:t>
+              <w:t>9</w:t>
             </w:r>
             <w:r>
               <w:rPr>
@@ -5767,7 +5437,6 @@
                 <w:bCs/>
               </w:rPr>
             </w:pPr>
-            <w:proofErr w:type="spellStart"/>
             <w:r>
               <w:rPr>
                 <w:rFonts w:asciiTheme="minorHAnsi" w:hAnsiTheme="minorHAnsi" w:cstheme="minorHAnsi"/>
@@ -5776,7 +5445,6 @@
               </w:rPr>
               <w:t>Streamlit</w:t>
             </w:r>
-            <w:proofErr w:type="spellEnd"/>
           </w:p>
         </w:tc>
       </w:tr>
@@ -5799,7 +5467,13 @@
               <w:rPr>
                 <w:rFonts w:asciiTheme="minorHAnsi" w:hAnsiTheme="minorHAnsi" w:cstheme="minorHAnsi"/>
               </w:rPr>
-              <w:t>8.1</w:t>
+              <w:t>9</w:t>
+            </w:r>
+            <w:r>
+              <w:rPr>
+                <w:rFonts w:asciiTheme="minorHAnsi" w:hAnsiTheme="minorHAnsi" w:cstheme="minorHAnsi"/>
+              </w:rPr>
+              <w:t>.1</w:t>
             </w:r>
           </w:p>
           <w:p>
@@ -5889,7 +5563,13 @@
               <w:rPr>
                 <w:rFonts w:asciiTheme="minorHAnsi" w:hAnsiTheme="minorHAnsi" w:cstheme="minorHAnsi"/>
               </w:rPr>
-              <w:t>8.2</w:t>
+              <w:t>9</w:t>
+            </w:r>
+            <w:r>
+              <w:rPr>
+                <w:rFonts w:asciiTheme="minorHAnsi" w:hAnsiTheme="minorHAnsi" w:cstheme="minorHAnsi"/>
+              </w:rPr>
+              <w:t>.2</w:t>
             </w:r>
           </w:p>
           <w:p>
@@ -5965,7 +5645,7 @@
                 <w:b/>
                 <w:bCs/>
               </w:rPr>
-              <w:t>9</w:t>
+              <w:t>10</w:t>
             </w:r>
             <w:r>
               <w:rPr>
@@ -5995,23 +5675,13 @@
                 <w:bCs/>
               </w:rPr>
             </w:pPr>
-            <w:proofErr w:type="spellStart"/>
             <w:r>
               <w:rPr>
                 <w:rFonts w:asciiTheme="minorHAnsi" w:hAnsiTheme="minorHAnsi" w:cstheme="minorHAnsi"/>
                 <w:b/>
                 <w:bCs/>
               </w:rPr>
-              <w:t>Lichess</w:t>
-            </w:r>
-            <w:proofErr w:type="spellEnd"/>
-            <w:r>
-              <w:rPr>
-                <w:rFonts w:asciiTheme="minorHAnsi" w:hAnsiTheme="minorHAnsi" w:cstheme="minorHAnsi"/>
-                <w:b/>
-                <w:bCs/>
-              </w:rPr>
-              <w:t xml:space="preserve"> API</w:t>
+              <w:t>Lichess API</w:t>
             </w:r>
           </w:p>
         </w:tc>
@@ -6035,7 +5705,13 @@
               <w:rPr>
                 <w:rFonts w:asciiTheme="minorHAnsi" w:hAnsiTheme="minorHAnsi" w:cstheme="minorHAnsi"/>
               </w:rPr>
-              <w:t>9.1</w:t>
+              <w:t>10</w:t>
+            </w:r>
+            <w:r>
+              <w:rPr>
+                <w:rFonts w:asciiTheme="minorHAnsi" w:hAnsiTheme="minorHAnsi" w:cstheme="minorHAnsi"/>
+              </w:rPr>
+              <w:t>.1</w:t>
             </w:r>
           </w:p>
           <w:p>
@@ -6088,41 +5764,13 @@
               <w:rPr>
                 <w:rFonts w:asciiTheme="minorHAnsi" w:hAnsiTheme="minorHAnsi" w:cstheme="minorHAnsi"/>
               </w:rPr>
-              <w:t xml:space="preserve">Interfejs programistyczny (API) platformy </w:t>
-            </w:r>
-            <w:proofErr w:type="spellStart"/>
-            <w:r>
-              <w:rPr>
-                <w:rFonts w:asciiTheme="minorHAnsi" w:hAnsiTheme="minorHAnsi" w:cstheme="minorHAnsi"/>
-              </w:rPr>
-              <w:t>Lichess</w:t>
-            </w:r>
-            <w:proofErr w:type="spellEnd"/>
-            <w:r>
-              <w:rPr>
-                <w:rFonts w:asciiTheme="minorHAnsi" w:hAnsiTheme="minorHAnsi" w:cstheme="minorHAnsi"/>
-              </w:rPr>
-              <w:t>, umożliwiający dostęp do danych o grach, użytkownikach i turniejach</w:t>
-            </w:r>
-            <w:r>
-              <w:rPr>
-                <w:rFonts w:asciiTheme="minorHAnsi" w:hAnsiTheme="minorHAnsi" w:cstheme="minorHAnsi"/>
-              </w:rPr>
-              <w:t xml:space="preserve">. </w:t>
-            </w:r>
-            <w:proofErr w:type="spellStart"/>
-            <w:r>
-              <w:rPr>
-                <w:rFonts w:asciiTheme="minorHAnsi" w:hAnsiTheme="minorHAnsi" w:cstheme="minorHAnsi"/>
-              </w:rPr>
-              <w:t>Endpoint</w:t>
-            </w:r>
-            <w:proofErr w:type="spellEnd"/>
-            <w:r>
-              <w:rPr>
-                <w:rFonts w:asciiTheme="minorHAnsi" w:hAnsiTheme="minorHAnsi" w:cstheme="minorHAnsi"/>
-              </w:rPr>
-              <w:t xml:space="preserve"> dostępny pod adresem</w:t>
+              <w:t>Interfejs programistyczny (API) platformy Lichess, umożliwiający dostęp do danych o grach, użytkownikach i turniejach</w:t>
+            </w:r>
+            <w:r>
+              <w:rPr>
+                <w:rFonts w:asciiTheme="minorHAnsi" w:hAnsiTheme="minorHAnsi" w:cstheme="minorHAnsi"/>
+              </w:rPr>
+              <w:t>. Endpoint dostępny pod adresem</w:t>
             </w:r>
             <w:r>
               <w:rPr>
@@ -6176,7 +5824,13 @@
               <w:rPr>
                 <w:rFonts w:asciiTheme="minorHAnsi" w:hAnsiTheme="minorHAnsi" w:cstheme="minorHAnsi"/>
               </w:rPr>
-              <w:t>9.2</w:t>
+              <w:t>10</w:t>
+            </w:r>
+            <w:r>
+              <w:rPr>
+                <w:rFonts w:asciiTheme="minorHAnsi" w:hAnsiTheme="minorHAnsi" w:cstheme="minorHAnsi"/>
+              </w:rPr>
+              <w:t>.2</w:t>
             </w:r>
           </w:p>
           <w:p>
@@ -6219,16 +5873,8 @@
               <w:rPr>
                 <w:rFonts w:asciiTheme="minorHAnsi" w:hAnsiTheme="minorHAnsi" w:cstheme="minorHAnsi"/>
               </w:rPr>
-              <w:t xml:space="preserve">Dostęp do natywnych funkcjonalności oferowanych przez platformę </w:t>
-            </w:r>
-            <w:proofErr w:type="spellStart"/>
-            <w:r>
-              <w:rPr>
-                <w:rFonts w:asciiTheme="minorHAnsi" w:hAnsiTheme="minorHAnsi" w:cstheme="minorHAnsi"/>
-              </w:rPr>
-              <w:t>Lichess</w:t>
-            </w:r>
-            <w:proofErr w:type="spellEnd"/>
+              <w:t>Dostęp do natywnych funkcjonalności oferowanych przez platformę Lichess</w:t>
+            </w:r>
             <w:r>
               <w:rPr>
                 <w:rFonts w:asciiTheme="minorHAnsi" w:hAnsiTheme="minorHAnsi" w:cstheme="minorHAnsi"/>
@@ -6368,26 +6014,16 @@
           <w:color w:val="0070C0"/>
           <w:lang w:val="pl-PL"/>
         </w:rPr>
-        <w:t xml:space="preserve">Opis </w:t>
-      </w:r>
-      <w:proofErr w:type="spellStart"/>
-      <w:r>
-        <w:rPr>
-          <w:rFonts w:ascii="Calibri" w:hAnsi="Calibri" w:cs="Calibri"/>
-          <w:color w:val="0070C0"/>
+        <w:t>Opis funkcjonalności</w:t>
+      </w:r>
+      <w:r>
+        <w:rPr>
+          <w:rFonts w:ascii="Calibri" w:hAnsi="Calibri" w:cs="Calibri"/>
           <w:lang w:val="pl-PL"/>
         </w:rPr>
-        <w:t>funkcjonalności</w:t>
-      </w:r>
-      <w:r>
-        <w:rPr>
-          <w:rFonts w:ascii="Calibri" w:hAnsi="Calibri" w:cs="Calibri"/>
-          <w:lang w:val="pl-PL"/>
-        </w:rPr>
         <w:t>i</w:t>
       </w:r>
       <w:bookmarkEnd w:id="14"/>
-      <w:proofErr w:type="spellEnd"/>
     </w:p>
     <w:p>
       <w:pPr>
@@ -6403,7 +6039,6 @@
           <w:szCs w:val="26"/>
         </w:rPr>
       </w:pPr>
-      <w:proofErr w:type="spellStart"/>
       <w:r>
         <w:rPr>
           <w:rFonts w:ascii="Calibri" w:hAnsi="Calibri" w:cs="Calibri"/>
@@ -6416,7 +6051,6 @@
         </w:rPr>
         <w:t>create_error_logger</w:t>
       </w:r>
-      <w:proofErr w:type="spellEnd"/>
     </w:p>
     <w:p>
       <w:pPr>
@@ -6431,7 +6065,6 @@
         </w:rPr>
         <w:t xml:space="preserve">Funkcja </w:t>
       </w:r>
-      <w:proofErr w:type="spellStart"/>
       <w:r>
         <w:rPr>
           <w:rFonts w:ascii="Calibri" w:hAnsi="Calibri" w:cs="Calibri"/>
@@ -6440,26 +6073,11 @@
         </w:rPr>
         <w:t>create_error_logger</w:t>
       </w:r>
-      <w:proofErr w:type="spellEnd"/>
-      <w:r>
-        <w:rPr>
-          <w:rFonts w:ascii="Calibri" w:hAnsi="Calibri" w:cs="Calibri"/>
-        </w:rPr>
-        <w:t xml:space="preserve"> służy do tworzenia </w:t>
-      </w:r>
-      <w:proofErr w:type="spellStart"/>
-      <w:r>
-        <w:rPr>
-          <w:rFonts w:ascii="Calibri" w:hAnsi="Calibri" w:cs="Calibri"/>
-        </w:rPr>
-        <w:t>loggera</w:t>
-      </w:r>
-      <w:proofErr w:type="spellEnd"/>
-      <w:r>
-        <w:rPr>
-          <w:rFonts w:ascii="Calibri" w:hAnsi="Calibri" w:cs="Calibri"/>
-        </w:rPr>
-        <w:t xml:space="preserve"> przeznaczonego do rejestrowania błędów występujących podczas wykonania </w:t>
+      <w:r>
+        <w:rPr>
+          <w:rFonts w:ascii="Calibri" w:hAnsi="Calibri" w:cs="Calibri"/>
+        </w:rPr>
+        <w:t xml:space="preserve"> służy do tworzenia loggera przeznaczonego do rejestrowania błędów występujących podczas wykonania </w:t>
       </w:r>
       <w:r>
         <w:rPr>
@@ -6473,7 +6091,6 @@
         </w:rPr>
         <w:t xml:space="preserve">. Zwraca skonfigurowany obiekt typu </w:t>
       </w:r>
-      <w:proofErr w:type="spellStart"/>
       <w:r>
         <w:rPr>
           <w:rFonts w:ascii="Calibri" w:hAnsi="Calibri" w:cs="Calibri"/>
@@ -6482,7 +6099,6 @@
         </w:rPr>
         <w:t>logging.Logger</w:t>
       </w:r>
-      <w:proofErr w:type="spellEnd"/>
       <w:r>
         <w:rPr>
           <w:rFonts w:ascii="Calibri" w:hAnsi="Calibri" w:cs="Calibri"/>
@@ -6512,7 +6128,6 @@
           <w:szCs w:val="26"/>
         </w:rPr>
       </w:pPr>
-      <w:proofErr w:type="spellStart"/>
       <w:r>
         <w:rPr>
           <w:rFonts w:ascii="Calibri" w:hAnsi="Calibri" w:cs="Calibri"/>
@@ -6525,7 +6140,6 @@
         </w:rPr>
         <w:t>get_elo</w:t>
       </w:r>
-      <w:proofErr w:type="spellEnd"/>
     </w:p>
     <w:p>
       <w:pPr>
@@ -6541,7 +6155,6 @@
         </w:rPr>
         <w:t xml:space="preserve">Funkcja </w:t>
       </w:r>
-      <w:proofErr w:type="spellStart"/>
       <w:r>
         <w:rPr>
           <w:rFonts w:ascii="Calibri" w:hAnsi="Calibri" w:cs="Calibri"/>
@@ -6558,7 +6171,6 @@
         </w:rPr>
         <w:t>et_elo</w:t>
       </w:r>
-      <w:proofErr w:type="spellEnd"/>
       <w:r>
         <w:rPr>
           <w:rFonts w:ascii="Calibri" w:hAnsi="Calibri" w:cs="Calibri"/>
@@ -6569,49 +6181,13 @@
         <w:rPr>
           <w:rFonts w:ascii="Calibri" w:hAnsi="Calibri" w:cs="Calibri"/>
         </w:rPr>
-        <w:t xml:space="preserve">aktualnego </w:t>
-      </w:r>
-      <w:proofErr w:type="spellStart"/>
-      <w:r>
-        <w:rPr>
-          <w:rFonts w:ascii="Calibri" w:hAnsi="Calibri" w:cs="Calibri"/>
-        </w:rPr>
-        <w:t>elo</w:t>
-      </w:r>
-      <w:proofErr w:type="spellEnd"/>
-      <w:r>
-        <w:rPr>
-          <w:rFonts w:ascii="Calibri" w:hAnsi="Calibri" w:cs="Calibri"/>
-        </w:rPr>
-        <w:t xml:space="preserve"> użytkownika na platformie </w:t>
-      </w:r>
-      <w:proofErr w:type="spellStart"/>
-      <w:r>
-        <w:rPr>
-          <w:rFonts w:ascii="Calibri" w:hAnsi="Calibri" w:cs="Calibri"/>
-        </w:rPr>
-        <w:t>Lichess</w:t>
-      </w:r>
-      <w:proofErr w:type="spellEnd"/>
-      <w:r>
-        <w:rPr>
-          <w:rFonts w:ascii="Calibri" w:hAnsi="Calibri" w:cs="Calibri"/>
-        </w:rPr>
-        <w:t xml:space="preserve"> dla określonego trybu gry przy wykorzystaniu API </w:t>
-      </w:r>
-      <w:proofErr w:type="spellStart"/>
-      <w:r>
-        <w:rPr>
-          <w:rFonts w:ascii="Calibri" w:hAnsi="Calibri" w:cs="Calibri"/>
-        </w:rPr>
-        <w:t>Lichess</w:t>
-      </w:r>
-      <w:proofErr w:type="spellEnd"/>
-      <w:r>
-        <w:rPr>
-          <w:rFonts w:ascii="Calibri" w:hAnsi="Calibri" w:cs="Calibri"/>
-        </w:rPr>
-        <w:t>.</w:t>
+        <w:t>aktualnego elo</w:t>
+      </w:r>
+      <w:r>
+        <w:rPr>
+          <w:rFonts w:ascii="Calibri" w:hAnsi="Calibri" w:cs="Calibri"/>
+        </w:rPr>
+        <w:t xml:space="preserve"> użytkownika na platformie Lichess dla określonego trybu gry przy wykorzystaniu API Lichess.</w:t>
       </w:r>
     </w:p>
     <w:p>
@@ -6654,7 +6230,6 @@
           <w:szCs w:val="24"/>
         </w:rPr>
       </w:pPr>
-      <w:proofErr w:type="spellStart"/>
       <w:r>
         <w:rPr>
           <w:rFonts w:cs="Calibri"/>
@@ -6663,40 +6238,7 @@
           <w:sz w:val="24"/>
           <w:szCs w:val="24"/>
         </w:rPr>
-        <w:t>user</w:t>
-      </w:r>
-      <w:proofErr w:type="spellEnd"/>
-      <w:r>
-        <w:rPr>
-          <w:rFonts w:cs="Calibri"/>
-          <w:i/>
-          <w:iCs/>
-          <w:sz w:val="24"/>
-          <w:szCs w:val="24"/>
-        </w:rPr>
-        <w:t xml:space="preserve"> (</w:t>
-      </w:r>
-      <w:proofErr w:type="spellStart"/>
-      <w:r>
-        <w:rPr>
-          <w:rFonts w:cs="Calibri"/>
-          <w:i/>
-          <w:iCs/>
-          <w:sz w:val="24"/>
-          <w:szCs w:val="24"/>
-        </w:rPr>
-        <w:t>str</w:t>
-      </w:r>
-      <w:proofErr w:type="spellEnd"/>
-      <w:r>
-        <w:rPr>
-          <w:rFonts w:cs="Calibri"/>
-          <w:i/>
-          <w:iCs/>
-          <w:sz w:val="24"/>
-          <w:szCs w:val="24"/>
-        </w:rPr>
-        <w:t>)</w:t>
+        <w:t>user (str)</w:t>
       </w:r>
       <w:r>
         <w:rPr>
@@ -6704,59 +6246,23 @@
           <w:sz w:val="24"/>
           <w:szCs w:val="24"/>
         </w:rPr>
-        <w:t xml:space="preserve">: Nazwa użytkownika na </w:t>
-      </w:r>
-      <w:proofErr w:type="spellStart"/>
+        <w:t>: Nazwa użytkownika na Lichess, dla którego ma zostać pobran</w:t>
+      </w:r>
       <w:r>
         <w:rPr>
           <w:rFonts w:cs="Calibri"/>
           <w:sz w:val="24"/>
           <w:szCs w:val="24"/>
         </w:rPr>
-        <w:t>Lichess</w:t>
-      </w:r>
-      <w:proofErr w:type="spellEnd"/>
+        <w:t>e e</w:t>
+      </w:r>
       <w:r>
         <w:rPr>
           <w:rFonts w:cs="Calibri"/>
           <w:sz w:val="24"/>
           <w:szCs w:val="24"/>
         </w:rPr>
-        <w:t>, dla którego ma zostać pobran</w:t>
-      </w:r>
-      <w:r>
-        <w:rPr>
-          <w:rFonts w:cs="Calibri"/>
-          <w:sz w:val="24"/>
-          <w:szCs w:val="24"/>
-        </w:rPr>
-        <w:t xml:space="preserve">e </w:t>
-      </w:r>
-      <w:proofErr w:type="spellStart"/>
-      <w:r>
-        <w:rPr>
-          <w:rFonts w:cs="Calibri"/>
-          <w:sz w:val="24"/>
-          <w:szCs w:val="24"/>
-        </w:rPr>
-        <w:t>e</w:t>
-      </w:r>
-      <w:r>
-        <w:rPr>
-          <w:rFonts w:cs="Calibri"/>
-          <w:sz w:val="24"/>
-          <w:szCs w:val="24"/>
-        </w:rPr>
-        <w:t>lo</w:t>
-      </w:r>
-      <w:proofErr w:type="spellEnd"/>
-      <w:r>
-        <w:rPr>
-          <w:rFonts w:cs="Calibri"/>
-          <w:sz w:val="24"/>
-          <w:szCs w:val="24"/>
-        </w:rPr>
-        <w:t>.</w:t>
+        <w:t>lo.</w:t>
       </w:r>
     </w:p>
     <w:p>
@@ -6773,7 +6279,6 @@
           <w:szCs w:val="24"/>
         </w:rPr>
       </w:pPr>
-      <w:proofErr w:type="spellStart"/>
       <w:r>
         <w:rPr>
           <w:rFonts w:cs="Calibri"/>
@@ -6794,7 +6299,6 @@
         </w:rPr>
         <w:t>e</w:t>
       </w:r>
-      <w:proofErr w:type="spellEnd"/>
       <w:r>
         <w:rPr>
           <w:rFonts w:cs="Calibri"/>
@@ -6803,29 +6307,7 @@
           <w:sz w:val="24"/>
           <w:szCs w:val="24"/>
         </w:rPr>
-        <w:t xml:space="preserve"> (</w:t>
-      </w:r>
-      <w:proofErr w:type="spellStart"/>
-      <w:r>
-        <w:rPr>
-          <w:rFonts w:cs="Calibri"/>
-          <w:i/>
-          <w:iCs/>
-          <w:sz w:val="24"/>
-          <w:szCs w:val="24"/>
-        </w:rPr>
-        <w:t>str</w:t>
-      </w:r>
-      <w:proofErr w:type="spellEnd"/>
-      <w:r>
-        <w:rPr>
-          <w:rFonts w:cs="Calibri"/>
-          <w:i/>
-          <w:iCs/>
-          <w:sz w:val="24"/>
-          <w:szCs w:val="24"/>
-        </w:rPr>
-        <w:t>)</w:t>
+        <w:t xml:space="preserve"> (str)</w:t>
       </w:r>
       <w:r>
         <w:rPr>
@@ -6841,105 +6323,15 @@
           <w:sz w:val="24"/>
           <w:szCs w:val="24"/>
         </w:rPr>
-        <w:t xml:space="preserve">e </w:t>
-      </w:r>
-      <w:proofErr w:type="spellStart"/>
+        <w:t>e e</w:t>
+      </w:r>
       <w:r>
         <w:rPr>
           <w:rFonts w:cs="Calibri"/>
           <w:sz w:val="24"/>
           <w:szCs w:val="24"/>
         </w:rPr>
-        <w:t>e</w:t>
-      </w:r>
-      <w:r>
-        <w:rPr>
-          <w:rFonts w:cs="Calibri"/>
-          <w:sz w:val="24"/>
-          <w:szCs w:val="24"/>
-        </w:rPr>
-        <w:t>lo</w:t>
-      </w:r>
-      <w:proofErr w:type="spellEnd"/>
-      <w:r>
-        <w:rPr>
-          <w:rFonts w:cs="Calibri"/>
-          <w:sz w:val="24"/>
-          <w:szCs w:val="24"/>
-        </w:rPr>
-        <w:t xml:space="preserve"> (np. </w:t>
-      </w:r>
-      <w:proofErr w:type="spellStart"/>
-      <w:r>
-        <w:rPr>
-          <w:rFonts w:cs="Calibri"/>
-          <w:sz w:val="24"/>
-          <w:szCs w:val="24"/>
-        </w:rPr>
-        <w:t>bullet</w:t>
-      </w:r>
-      <w:proofErr w:type="spellEnd"/>
-      <w:r>
-        <w:rPr>
-          <w:rFonts w:cs="Calibri"/>
-          <w:sz w:val="24"/>
-          <w:szCs w:val="24"/>
-        </w:rPr>
-        <w:t xml:space="preserve">, </w:t>
-      </w:r>
-      <w:proofErr w:type="spellStart"/>
-      <w:r>
-        <w:rPr>
-          <w:rFonts w:cs="Calibri"/>
-          <w:sz w:val="24"/>
-          <w:szCs w:val="24"/>
-        </w:rPr>
-        <w:t>blitz</w:t>
-      </w:r>
-      <w:proofErr w:type="spellEnd"/>
-      <w:r>
-        <w:rPr>
-          <w:rFonts w:cs="Calibri"/>
-          <w:sz w:val="24"/>
-          <w:szCs w:val="24"/>
-        </w:rPr>
-        <w:t xml:space="preserve">, </w:t>
-      </w:r>
-      <w:proofErr w:type="spellStart"/>
-      <w:r>
-        <w:rPr>
-          <w:rFonts w:cs="Calibri"/>
-          <w:sz w:val="24"/>
-          <w:szCs w:val="24"/>
-        </w:rPr>
-        <w:t>rapid</w:t>
-      </w:r>
-      <w:proofErr w:type="spellEnd"/>
-      <w:r>
-        <w:rPr>
-          <w:rFonts w:cs="Calibri"/>
-          <w:sz w:val="24"/>
-          <w:szCs w:val="24"/>
-        </w:rPr>
-        <w:t xml:space="preserve">, </w:t>
-      </w:r>
-      <w:proofErr w:type="spellStart"/>
-      <w:r>
-        <w:rPr>
-          <w:rFonts w:cs="Calibri"/>
-          <w:sz w:val="24"/>
-          <w:szCs w:val="24"/>
-        </w:rPr>
-        <w:t>classical</w:t>
-      </w:r>
-      <w:proofErr w:type="spellEnd"/>
-      <w:r>
-        <w:rPr>
-          <w:rFonts w:cs="Calibri"/>
-          <w:sz w:val="24"/>
-          <w:szCs w:val="24"/>
-        </w:rPr>
-        <w:t>).</w:t>
+        <w:t>lo (np. bullet, blitz, rapid, classical).</w:t>
       </w:r>
     </w:p>
     <w:p>
@@ -6956,7 +6348,6 @@
           <w:szCs w:val="24"/>
         </w:rPr>
       </w:pPr>
-      <w:proofErr w:type="spellStart"/>
       <w:r>
         <w:rPr>
           <w:rFonts w:cs="Calibri"/>
@@ -6965,40 +6356,7 @@
           <w:sz w:val="24"/>
           <w:szCs w:val="24"/>
         </w:rPr>
-        <w:t>api_key</w:t>
-      </w:r>
-      <w:proofErr w:type="spellEnd"/>
-      <w:r>
-        <w:rPr>
-          <w:rFonts w:cs="Calibri"/>
-          <w:i/>
-          <w:iCs/>
-          <w:sz w:val="24"/>
-          <w:szCs w:val="24"/>
-        </w:rPr>
-        <w:t xml:space="preserve"> (</w:t>
-      </w:r>
-      <w:proofErr w:type="spellStart"/>
-      <w:r>
-        <w:rPr>
-          <w:rFonts w:cs="Calibri"/>
-          <w:i/>
-          <w:iCs/>
-          <w:sz w:val="24"/>
-          <w:szCs w:val="24"/>
-        </w:rPr>
-        <w:t>str</w:t>
-      </w:r>
-      <w:proofErr w:type="spellEnd"/>
-      <w:r>
-        <w:rPr>
-          <w:rFonts w:cs="Calibri"/>
-          <w:i/>
-          <w:iCs/>
-          <w:sz w:val="24"/>
-          <w:szCs w:val="24"/>
-        </w:rPr>
-        <w:t>)</w:t>
+        <w:t>api_key (str)</w:t>
       </w:r>
       <w:r>
         <w:rPr>
@@ -7006,25 +6364,7 @@
           <w:sz w:val="24"/>
           <w:szCs w:val="24"/>
         </w:rPr>
-        <w:t xml:space="preserve">: Klucz API </w:t>
-      </w:r>
-      <w:proofErr w:type="spellStart"/>
-      <w:r>
-        <w:rPr>
-          <w:rFonts w:cs="Calibri"/>
-          <w:sz w:val="24"/>
-          <w:szCs w:val="24"/>
-        </w:rPr>
-        <w:t>Lichess</w:t>
-      </w:r>
-      <w:proofErr w:type="spellEnd"/>
-      <w:r>
-        <w:rPr>
-          <w:rFonts w:cs="Calibri"/>
-          <w:sz w:val="24"/>
-          <w:szCs w:val="24"/>
-        </w:rPr>
-        <w:t xml:space="preserve"> wymagany do autoryzacji.</w:t>
+        <w:t>: Klucz API Lichess wymagany do autoryzacji.</w:t>
       </w:r>
     </w:p>
     <w:p>
@@ -7059,7 +6399,6 @@
           <w:szCs w:val="24"/>
         </w:rPr>
       </w:pPr>
-      <w:proofErr w:type="spellStart"/>
       <w:r>
         <w:rPr>
           <w:rFonts w:cs="Calibri"/>
@@ -7070,7 +6409,6 @@
         </w:rPr>
         <w:t>int</w:t>
       </w:r>
-      <w:proofErr w:type="spellEnd"/>
       <w:r>
         <w:rPr>
           <w:rFonts w:cs="Calibri"/>
@@ -7079,7 +6417,6 @@
         </w:rPr>
         <w:t xml:space="preserve">: </w:t>
       </w:r>
-      <w:proofErr w:type="spellStart"/>
       <w:r>
         <w:rPr>
           <w:rFonts w:cs="Calibri"/>
@@ -7094,16 +6431,7 @@
           <w:sz w:val="24"/>
           <w:szCs w:val="24"/>
         </w:rPr>
-        <w:t>lo</w:t>
-      </w:r>
-      <w:proofErr w:type="spellEnd"/>
-      <w:r>
-        <w:rPr>
-          <w:rFonts w:cs="Calibri"/>
-          <w:sz w:val="24"/>
-          <w:szCs w:val="24"/>
-        </w:rPr>
-        <w:t xml:space="preserve"> użytkownika dla określonego trybu gry.</w:t>
+        <w:t>lo użytkownika dla określonego trybu gry.</w:t>
       </w:r>
     </w:p>
     <w:p>
@@ -7120,7 +6448,6 @@
           <w:szCs w:val="24"/>
         </w:rPr>
       </w:pPr>
-      <w:proofErr w:type="spellStart"/>
       <w:r>
         <w:rPr>
           <w:rFonts w:cs="Calibri"/>
@@ -7131,7 +6458,6 @@
         </w:rPr>
         <w:t>None</w:t>
       </w:r>
-      <w:proofErr w:type="spellEnd"/>
       <w:r>
         <w:rPr>
           <w:rFonts w:cs="Calibri"/>
@@ -7140,7 +6466,6 @@
         </w:rPr>
         <w:t xml:space="preserve">: W przypadku wystąpienia błędu podczas pobierania </w:t>
       </w:r>
-      <w:proofErr w:type="spellStart"/>
       <w:r>
         <w:rPr>
           <w:rFonts w:cs="Calibri"/>
@@ -7155,16 +6480,7 @@
           <w:sz w:val="24"/>
           <w:szCs w:val="24"/>
         </w:rPr>
-        <w:t>lo</w:t>
-      </w:r>
-      <w:proofErr w:type="spellEnd"/>
-      <w:r>
-        <w:rPr>
-          <w:rFonts w:cs="Calibri"/>
-          <w:sz w:val="24"/>
-          <w:szCs w:val="24"/>
-        </w:rPr>
-        <w:t>.</w:t>
+        <w:t>lo.</w:t>
       </w:r>
     </w:p>
     <w:p>
@@ -7215,7 +6531,6 @@
           <w:szCs w:val="24"/>
         </w:rPr>
       </w:pPr>
-      <w:proofErr w:type="spellStart"/>
       <w:r>
         <w:rPr>
           <w:rFonts w:cs="Calibri"/>
@@ -7226,7 +6541,6 @@
         </w:rPr>
         <w:t>requests.exceptions.RequestException</w:t>
       </w:r>
-      <w:proofErr w:type="spellEnd"/>
       <w:r>
         <w:rPr>
           <w:rFonts w:cs="Calibri"/>
@@ -7250,7 +6564,6 @@
           <w:szCs w:val="24"/>
         </w:rPr>
       </w:pPr>
-      <w:proofErr w:type="spellStart"/>
       <w:r>
         <w:rPr>
           <w:rFonts w:cs="Calibri"/>
@@ -7271,7 +6584,6 @@
         </w:rPr>
         <w:t>eyError</w:t>
       </w:r>
-      <w:proofErr w:type="spellEnd"/>
       <w:r>
         <w:rPr>
           <w:rFonts w:cs="Calibri"/>
@@ -7280,7 +6592,6 @@
         </w:rPr>
         <w:t xml:space="preserve">: Jeśli dane dotyczące </w:t>
       </w:r>
-      <w:proofErr w:type="spellStart"/>
       <w:r>
         <w:rPr>
           <w:rFonts w:cs="Calibri"/>
@@ -7295,16 +6606,7 @@
           <w:sz w:val="24"/>
           <w:szCs w:val="24"/>
         </w:rPr>
-        <w:t>lo</w:t>
-      </w:r>
-      <w:proofErr w:type="spellEnd"/>
-      <w:r>
-        <w:rPr>
-          <w:rFonts w:cs="Calibri"/>
-          <w:sz w:val="24"/>
-          <w:szCs w:val="24"/>
-        </w:rPr>
-        <w:t xml:space="preserve"> nie są dostępne w odpowiedzi API.</w:t>
+        <w:t>lo nie są dostępne w odpowiedzi API.</w:t>
       </w:r>
     </w:p>
     <w:p>
@@ -7321,7 +6623,6 @@
           <w:szCs w:val="24"/>
         </w:rPr>
       </w:pPr>
-      <w:proofErr w:type="spellStart"/>
       <w:r>
         <w:rPr>
           <w:rFonts w:cs="Calibri"/>
@@ -7332,7 +6633,6 @@
         </w:rPr>
         <w:t>ValueError</w:t>
       </w:r>
-      <w:proofErr w:type="spellEnd"/>
       <w:r>
         <w:rPr>
           <w:rFonts w:cs="Calibri"/>
@@ -7341,7 +6641,6 @@
         </w:rPr>
         <w:t xml:space="preserve">: Jeśli </w:t>
       </w:r>
-      <w:proofErr w:type="spellStart"/>
       <w:r>
         <w:rPr>
           <w:rFonts w:cs="Calibri"/>
@@ -7356,16 +6655,15 @@
           <w:sz w:val="24"/>
           <w:szCs w:val="24"/>
         </w:rPr>
-        <w:t>lo</w:t>
-      </w:r>
-      <w:proofErr w:type="spellEnd"/>
+        <w:t>lo nie może zostać przekonwertowan</w:t>
+      </w:r>
       <w:r>
         <w:rPr>
           <w:rFonts w:cs="Calibri"/>
           <w:sz w:val="24"/>
           <w:szCs w:val="24"/>
         </w:rPr>
-        <w:t xml:space="preserve"> nie może zostać przekonwertowan</w:t>
+        <w:t>e</w:t>
       </w:r>
       <w:r>
         <w:rPr>
@@ -7373,17 +6671,8 @@
           <w:sz w:val="24"/>
           <w:szCs w:val="24"/>
         </w:rPr>
-        <w:t>e</w:t>
-      </w:r>
-      <w:r>
-        <w:rPr>
-          <w:rFonts w:cs="Calibri"/>
-          <w:sz w:val="24"/>
-          <w:szCs w:val="24"/>
-        </w:rPr>
         <w:t xml:space="preserve"> na </w:t>
       </w:r>
-      <w:proofErr w:type="spellStart"/>
       <w:r>
         <w:rPr>
           <w:rFonts w:cs="Calibri"/>
@@ -7394,7 +6683,6 @@
         </w:rPr>
         <w:t>int</w:t>
       </w:r>
-      <w:proofErr w:type="spellEnd"/>
       <w:r>
         <w:rPr>
           <w:rFonts w:cs="Calibri"/>
@@ -7418,7 +6706,6 @@
           <w:szCs w:val="24"/>
         </w:rPr>
       </w:pPr>
-      <w:proofErr w:type="spellStart"/>
       <w:r>
         <w:rPr>
           <w:rFonts w:cs="Calibri"/>
@@ -7429,7 +6716,6 @@
         </w:rPr>
         <w:t>Exception</w:t>
       </w:r>
-      <w:proofErr w:type="spellEnd"/>
       <w:r>
         <w:rPr>
           <w:rFonts w:cs="Calibri"/>
@@ -7468,23 +6754,8 @@
         <w:rPr>
           <w:rFonts w:ascii="Calibri" w:hAnsi="Calibri" w:cs="Calibri"/>
         </w:rPr>
-        <w:t xml:space="preserve">Funkcja rejestruje błędy za pomocą wcześniej skonfigurowanego obiektu </w:t>
-      </w:r>
-      <w:proofErr w:type="spellStart"/>
-      <w:r>
-        <w:rPr>
-          <w:rFonts w:ascii="Calibri" w:hAnsi="Calibri" w:cs="Calibri"/>
-        </w:rPr>
-        <w:t>loggera</w:t>
-      </w:r>
-      <w:proofErr w:type="spellEnd"/>
-      <w:r>
-        <w:rPr>
-          <w:rFonts w:ascii="Calibri" w:hAnsi="Calibri" w:cs="Calibri"/>
-        </w:rPr>
-        <w:t xml:space="preserve">. Dodatkowo, odpowiednie komunikaty błędów są wyświetlane przy użyciu funkcji </w:t>
-      </w:r>
-      <w:proofErr w:type="spellStart"/>
+        <w:t xml:space="preserve">Funkcja rejestruje błędy za pomocą wcześniej skonfigurowanego obiektu loggera. Dodatkowo, odpowiednie komunikaty błędów są wyświetlane przy użyciu funkcji </w:t>
+      </w:r>
       <w:r>
         <w:rPr>
           <w:rFonts w:ascii="Calibri" w:hAnsi="Calibri" w:cs="Calibri"/>
@@ -7493,26 +6764,11 @@
         </w:rPr>
         <w:t>st.error</w:t>
       </w:r>
-      <w:proofErr w:type="spellEnd"/>
-      <w:r>
-        <w:rPr>
-          <w:rFonts w:ascii="Calibri" w:hAnsi="Calibri" w:cs="Calibri"/>
-        </w:rPr>
-        <w:t xml:space="preserve"> z biblioteki </w:t>
-      </w:r>
-      <w:proofErr w:type="spellStart"/>
-      <w:r>
-        <w:rPr>
-          <w:rFonts w:ascii="Calibri" w:hAnsi="Calibri" w:cs="Calibri"/>
-        </w:rPr>
-        <w:t>Streamlit</w:t>
-      </w:r>
-      <w:proofErr w:type="spellEnd"/>
-      <w:r>
-        <w:rPr>
-          <w:rFonts w:ascii="Calibri" w:hAnsi="Calibri" w:cs="Calibri"/>
-        </w:rPr>
-        <w:t>.</w:t>
+      <w:r>
+        <w:rPr>
+          <w:rFonts w:ascii="Calibri" w:hAnsi="Calibri" w:cs="Calibri"/>
+        </w:rPr>
+        <w:t xml:space="preserve"> z biblioteki Streamlit.</w:t>
       </w:r>
     </w:p>
     <w:p>
@@ -7540,7 +6796,6 @@
           <w:szCs w:val="26"/>
         </w:rPr>
       </w:pPr>
-      <w:proofErr w:type="spellStart"/>
       <w:r>
         <w:rPr>
           <w:rFonts w:ascii="Calibri" w:hAnsi="Calibri" w:cs="Calibri"/>
@@ -7553,7 +6808,6 @@
         </w:rPr>
         <w:t>fake_loader</w:t>
       </w:r>
-      <w:proofErr w:type="spellEnd"/>
     </w:p>
     <w:p>
       <w:pPr>
@@ -7568,7 +6822,6 @@
         </w:rPr>
         <w:t xml:space="preserve">Funkcja </w:t>
       </w:r>
-      <w:proofErr w:type="spellStart"/>
       <w:r>
         <w:rPr>
           <w:rFonts w:ascii="Calibri" w:hAnsi="Calibri" w:cs="Calibri"/>
@@ -7577,7 +6830,6 @@
         </w:rPr>
         <w:t>fake_loader</w:t>
       </w:r>
-      <w:proofErr w:type="spellEnd"/>
       <w:r>
         <w:rPr>
           <w:rFonts w:ascii="Calibri" w:hAnsi="Calibri" w:cs="Calibri"/>
@@ -7590,7 +6842,6 @@
         </w:rPr>
         <w:t xml:space="preserve"> Komunikaty są wyświetlane sekwencyjnie z 2-sekundowym opóźnieniem między nimi, przy użyciu funkcji </w:t>
       </w:r>
-      <w:proofErr w:type="spellStart"/>
       <w:r>
         <w:rPr>
           <w:rFonts w:ascii="Calibri" w:hAnsi="Calibri" w:cs="Calibri"/>
@@ -7599,28 +6850,12 @@
         </w:rPr>
         <w:t>st.toast</w:t>
       </w:r>
-      <w:proofErr w:type="spellEnd"/>
-      <w:r>
-        <w:rPr>
-          <w:rFonts w:ascii="Calibri" w:hAnsi="Calibri" w:cs="Calibri"/>
-        </w:rPr>
-        <w:t xml:space="preserve"> z biblioteki </w:t>
-      </w:r>
-      <w:proofErr w:type="spellStart"/>
-      <w:r>
-        <w:rPr>
-          <w:rFonts w:ascii="Calibri" w:hAnsi="Calibri" w:cs="Calibri"/>
-        </w:rPr>
-        <w:t>Streamlit</w:t>
-      </w:r>
-      <w:proofErr w:type="spellEnd"/>
-      <w:r>
-        <w:rPr>
-          <w:rFonts w:ascii="Calibri" w:hAnsi="Calibri" w:cs="Calibri"/>
-        </w:rPr>
-        <w:t xml:space="preserve">. Po zakończeniu procesu, funkcja wyświetla komunikat sukcesu za pomocą funkcji </w:t>
-      </w:r>
-      <w:proofErr w:type="spellStart"/>
+      <w:r>
+        <w:rPr>
+          <w:rFonts w:ascii="Calibri" w:hAnsi="Calibri" w:cs="Calibri"/>
+        </w:rPr>
+        <w:t xml:space="preserve"> z biblioteki Streamlit. Po zakończeniu procesu, funkcja wyświetla komunikat sukcesu za pomocą funkcji </w:t>
+      </w:r>
       <w:r>
         <w:rPr>
           <w:rFonts w:ascii="Calibri" w:hAnsi="Calibri" w:cs="Calibri"/>
@@ -7629,7 +6864,6 @@
         </w:rPr>
         <w:t>st.success</w:t>
       </w:r>
-      <w:proofErr w:type="spellEnd"/>
       <w:r>
         <w:rPr>
           <w:rFonts w:ascii="Calibri" w:hAnsi="Calibri" w:cs="Calibri"/>
@@ -7684,7 +6918,6 @@
           <w:szCs w:val="24"/>
         </w:rPr>
       </w:pPr>
-      <w:proofErr w:type="spellStart"/>
       <w:r>
         <w:rPr>
           <w:rFonts w:cs="Calibri"/>
@@ -7694,40 +6927,7 @@
           <w:szCs w:val="24"/>
         </w:rPr>
         <w:lastRenderedPageBreak/>
-        <w:t>final_result</w:t>
-      </w:r>
-      <w:proofErr w:type="spellEnd"/>
-      <w:r>
-        <w:rPr>
-          <w:rFonts w:cs="Calibri"/>
-          <w:i/>
-          <w:iCs/>
-          <w:sz w:val="24"/>
-          <w:szCs w:val="24"/>
-        </w:rPr>
-        <w:t xml:space="preserve"> (</w:t>
-      </w:r>
-      <w:proofErr w:type="spellStart"/>
-      <w:r>
-        <w:rPr>
-          <w:rFonts w:cs="Calibri"/>
-          <w:i/>
-          <w:iCs/>
-          <w:sz w:val="24"/>
-          <w:szCs w:val="24"/>
-        </w:rPr>
-        <w:t>str</w:t>
-      </w:r>
-      <w:proofErr w:type="spellEnd"/>
-      <w:r>
-        <w:rPr>
-          <w:rFonts w:cs="Calibri"/>
-          <w:i/>
-          <w:iCs/>
-          <w:sz w:val="24"/>
-          <w:szCs w:val="24"/>
-        </w:rPr>
-        <w:t>)</w:t>
+        <w:t>final_result (str)</w:t>
       </w:r>
       <w:r>
         <w:rPr>
@@ -7790,23 +6990,21 @@
           <w:szCs w:val="24"/>
         </w:rPr>
       </w:pPr>
-      <w:proofErr w:type="spellStart"/>
       <w:r>
         <w:rPr>
           <w:rFonts w:cs="Calibri"/>
           <w:sz w:val="24"/>
           <w:szCs w:val="24"/>
         </w:rPr>
-        <w:t>Parser</w:t>
-      </w:r>
-      <w:proofErr w:type="spellEnd"/>
+        <w:t xml:space="preserve">Parser </w:t>
+      </w:r>
       <w:r>
         <w:rPr>
           <w:rFonts w:cs="Calibri"/>
           <w:sz w:val="24"/>
           <w:szCs w:val="24"/>
         </w:rPr>
-        <w:t xml:space="preserve"> </w:t>
+        <w:t>a</w:t>
       </w:r>
       <w:r>
         <w:rPr>
@@ -7814,17 +7012,8 @@
           <w:sz w:val="24"/>
           <w:szCs w:val="24"/>
         </w:rPr>
-        <w:t>a</w:t>
-      </w:r>
-      <w:r>
-        <w:rPr>
-          <w:rFonts w:cs="Calibri"/>
-          <w:sz w:val="24"/>
-          <w:szCs w:val="24"/>
-        </w:rPr>
         <w:t>rgumentów (</w:t>
       </w:r>
-      <w:proofErr w:type="spellStart"/>
       <w:r>
         <w:rPr>
           <w:rFonts w:cs="Calibri"/>
@@ -7835,7 +7024,6 @@
         </w:rPr>
         <w:t>argparse.ArgumentParser</w:t>
       </w:r>
-      <w:proofErr w:type="spellEnd"/>
       <w:r>
         <w:rPr>
           <w:rFonts w:cs="Calibri"/>
@@ -7874,43 +7062,7 @@
           <w:sz w:val="24"/>
           <w:szCs w:val="24"/>
         </w:rPr>
-        <w:t xml:space="preserve">służy do </w:t>
-      </w:r>
-      <w:proofErr w:type="spellStart"/>
-      <w:r>
-        <w:rPr>
-          <w:rFonts w:cs="Calibri"/>
-          <w:sz w:val="24"/>
-          <w:szCs w:val="24"/>
-        </w:rPr>
-        <w:t>parsowania</w:t>
-      </w:r>
-      <w:proofErr w:type="spellEnd"/>
-      <w:r>
-        <w:rPr>
-          <w:rFonts w:cs="Calibri"/>
-          <w:sz w:val="24"/>
-          <w:szCs w:val="24"/>
-        </w:rPr>
-        <w:t xml:space="preserve"> argumentów wiersza poleceń, w tym klucza API </w:t>
-      </w:r>
-      <w:proofErr w:type="spellStart"/>
-      <w:r>
-        <w:rPr>
-          <w:rFonts w:cs="Calibri"/>
-          <w:sz w:val="24"/>
-          <w:szCs w:val="24"/>
-        </w:rPr>
-        <w:t>Lichess</w:t>
-      </w:r>
-      <w:proofErr w:type="spellEnd"/>
-      <w:r>
-        <w:rPr>
-          <w:rFonts w:cs="Calibri"/>
-          <w:sz w:val="24"/>
-          <w:szCs w:val="24"/>
-        </w:rPr>
-        <w:t xml:space="preserve"> (</w:t>
+        <w:t>służy do parsowania argumentów wiersza poleceń, w tym klucza API Lichess (</w:t>
       </w:r>
       <w:r>
         <w:rPr>
@@ -7920,20 +7072,8 @@
           <w:sz w:val="24"/>
           <w:szCs w:val="24"/>
         </w:rPr>
-        <w:t>--</w:t>
-      </w:r>
-      <w:proofErr w:type="spellStart"/>
-      <w:r>
-        <w:rPr>
-          <w:rFonts w:cs="Calibri"/>
-          <w:i/>
-          <w:iCs/>
-          <w:sz w:val="24"/>
-          <w:szCs w:val="24"/>
-        </w:rPr>
-        <w:t>api</w:t>
-      </w:r>
-      <w:proofErr w:type="spellEnd"/>
+        <w:t>--api</w:t>
+      </w:r>
       <w:r>
         <w:rPr>
           <w:rFonts w:cs="Calibri"/>
@@ -7981,29 +7121,7 @@
           <w:sz w:val="24"/>
           <w:szCs w:val="24"/>
         </w:rPr>
-        <w:t>(</w:t>
-      </w:r>
-      <w:proofErr w:type="spellStart"/>
-      <w:r>
-        <w:rPr>
-          <w:rFonts w:cs="Calibri"/>
-          <w:i/>
-          <w:iCs/>
-          <w:sz w:val="24"/>
-          <w:szCs w:val="24"/>
-        </w:rPr>
-        <w:t>pickle.load</w:t>
-      </w:r>
-      <w:proofErr w:type="spellEnd"/>
-      <w:r>
-        <w:rPr>
-          <w:rFonts w:cs="Calibri"/>
-          <w:i/>
-          <w:iCs/>
-          <w:sz w:val="24"/>
-          <w:szCs w:val="24"/>
-        </w:rPr>
-        <w:t>)</w:t>
+        <w:t>(pickle.load)</w:t>
       </w:r>
       <w:r>
         <w:rPr>
@@ -8078,35 +7196,24 @@
           <w:sz w:val="24"/>
           <w:szCs w:val="24"/>
         </w:rPr>
-        <w:t xml:space="preserve">Interfejs </w:t>
-      </w:r>
-      <w:proofErr w:type="spellStart"/>
+        <w:t>Interfejs Streamlit</w:t>
+      </w:r>
       <w:r>
         <w:rPr>
           <w:rFonts w:cs="Calibri"/>
           <w:sz w:val="24"/>
           <w:szCs w:val="24"/>
         </w:rPr>
-        <w:t>Streamlit</w:t>
-      </w:r>
-      <w:proofErr w:type="spellEnd"/>
+        <w:t xml:space="preserve">: </w:t>
+      </w:r>
       <w:r>
         <w:rPr>
           <w:rFonts w:cs="Calibri"/>
           <w:sz w:val="24"/>
           <w:szCs w:val="24"/>
         </w:rPr>
-        <w:t xml:space="preserve">: </w:t>
-      </w:r>
-      <w:r>
-        <w:rPr>
-          <w:rFonts w:cs="Calibri"/>
-          <w:sz w:val="24"/>
-          <w:szCs w:val="24"/>
-        </w:rPr>
         <w:t xml:space="preserve">Interfejs wyświetla tytuł oraz wprowadzenie za pomocą funkcji </w:t>
       </w:r>
-      <w:proofErr w:type="spellStart"/>
       <w:r>
         <w:rPr>
           <w:rFonts w:cs="Calibri"/>
@@ -8117,7 +7224,6 @@
         </w:rPr>
         <w:t>st.title</w:t>
       </w:r>
-      <w:proofErr w:type="spellEnd"/>
       <w:r>
         <w:rPr>
           <w:rFonts w:cs="Calibri"/>
@@ -8126,7 +7232,6 @@
         </w:rPr>
         <w:t xml:space="preserve"> i </w:t>
       </w:r>
-      <w:proofErr w:type="spellStart"/>
       <w:r>
         <w:rPr>
           <w:rFonts w:cs="Calibri"/>
@@ -8137,32 +7242,29 @@
         </w:rPr>
         <w:t>st.write</w:t>
       </w:r>
-      <w:proofErr w:type="spellEnd"/>
       <w:r>
         <w:rPr>
           <w:rFonts w:cs="Calibri"/>
           <w:sz w:val="24"/>
           <w:szCs w:val="24"/>
         </w:rPr>
-        <w:t xml:space="preserve"> z biblioteki </w:t>
-      </w:r>
-      <w:proofErr w:type="spellStart"/>
+        <w:t xml:space="preserve"> z biblioteki Streamlit.</w:t>
+      </w:r>
       <w:r>
         <w:rPr>
           <w:rFonts w:cs="Calibri"/>
           <w:sz w:val="24"/>
           <w:szCs w:val="24"/>
         </w:rPr>
-        <w:t>Streamlit</w:t>
-      </w:r>
-      <w:proofErr w:type="spellEnd"/>
+        <w:t xml:space="preserve"> Ponadto, przyjmuje dane wejściowe od użytkownika, takie jak nazwy graczy</w:t>
+      </w:r>
       <w:r>
         <w:rPr>
           <w:rFonts w:cs="Calibri"/>
           <w:sz w:val="24"/>
           <w:szCs w:val="24"/>
         </w:rPr>
-        <w:t>.</w:t>
+        <w:t>, strony po których grają</w:t>
       </w:r>
       <w:r>
         <w:rPr>
@@ -8170,25 +7272,8 @@
           <w:sz w:val="24"/>
           <w:szCs w:val="24"/>
         </w:rPr>
-        <w:t xml:space="preserve"> Ponadto, przyjmuje dane wejściowe od użytkownika, takie jak nazwy graczy</w:t>
-      </w:r>
-      <w:r>
-        <w:rPr>
-          <w:rFonts w:cs="Calibri"/>
-          <w:sz w:val="24"/>
-          <w:szCs w:val="24"/>
-        </w:rPr>
-        <w:t>, strony po których grają</w:t>
-      </w:r>
-      <w:r>
-        <w:rPr>
-          <w:rFonts w:cs="Calibri"/>
-          <w:sz w:val="24"/>
-          <w:szCs w:val="24"/>
-        </w:rPr>
         <w:t xml:space="preserve"> oraz tryb gry, przy użyciu funkcji </w:t>
       </w:r>
-      <w:proofErr w:type="spellStart"/>
       <w:r>
         <w:rPr>
           <w:rFonts w:cs="Calibri"/>
@@ -8199,7 +7284,6 @@
         </w:rPr>
         <w:t>st.text_input</w:t>
       </w:r>
-      <w:proofErr w:type="spellEnd"/>
       <w:r>
         <w:rPr>
           <w:rFonts w:cs="Calibri"/>
@@ -8208,7 +7292,6 @@
         </w:rPr>
         <w:t xml:space="preserve"> i </w:t>
       </w:r>
-      <w:proofErr w:type="spellStart"/>
       <w:r>
         <w:rPr>
           <w:rFonts w:cs="Calibri"/>
@@ -8219,7 +7302,6 @@
         </w:rPr>
         <w:t>st.selectbox</w:t>
       </w:r>
-      <w:proofErr w:type="spellEnd"/>
       <w:r>
         <w:rPr>
           <w:rFonts w:cs="Calibri"/>
@@ -8236,7 +7318,6 @@
         </w:rPr>
         <w:t xml:space="preserve">Po kliknięciu przycisku </w:t>
       </w:r>
-      <w:proofErr w:type="spellStart"/>
       <w:r>
         <w:rPr>
           <w:rFonts w:cs="Calibri"/>
@@ -8247,7 +7328,6 @@
         </w:rPr>
         <w:t>Predict</w:t>
       </w:r>
-      <w:proofErr w:type="spellEnd"/>
       <w:r>
         <w:rPr>
           <w:rFonts w:cs="Calibri"/>
@@ -8256,7 +7336,6 @@
         </w:rPr>
         <w:t xml:space="preserve"> (</w:t>
       </w:r>
-      <w:proofErr w:type="spellStart"/>
       <w:r>
         <w:rPr>
           <w:rFonts w:cs="Calibri"/>
@@ -8267,32 +7346,13 @@
         </w:rPr>
         <w:t>st.button</w:t>
       </w:r>
-      <w:proofErr w:type="spellEnd"/>
       <w:r>
         <w:rPr>
           <w:rFonts w:cs="Calibri"/>
           <w:sz w:val="24"/>
           <w:szCs w:val="24"/>
         </w:rPr>
-        <w:t xml:space="preserve">), interfejs wykonuje logikę przewidywania, obliczając różnice </w:t>
-      </w:r>
-      <w:proofErr w:type="spellStart"/>
-      <w:r>
-        <w:rPr>
-          <w:rFonts w:cs="Calibri"/>
-          <w:sz w:val="24"/>
-          <w:szCs w:val="24"/>
-        </w:rPr>
-        <w:t>Elo</w:t>
-      </w:r>
-      <w:proofErr w:type="spellEnd"/>
-      <w:r>
-        <w:rPr>
-          <w:rFonts w:cs="Calibri"/>
-          <w:sz w:val="24"/>
-          <w:szCs w:val="24"/>
-        </w:rPr>
-        <w:t xml:space="preserve"> i przewidując wynik gry.</w:t>
+        <w:t>), interfejs wykonuje logikę przewidywania, obliczając różnice Elo i przewidując wynik gry.</w:t>
       </w:r>
     </w:p>
     <w:p>
@@ -8341,35 +7401,7 @@
         <w:rPr>
           <w:rFonts w:asciiTheme="minorHAnsi" w:hAnsiTheme="minorHAnsi" w:cstheme="minorHAnsi"/>
         </w:rPr>
-        <w:t>"</w:t>
-      </w:r>
-      <w:proofErr w:type="spellStart"/>
-      <w:r>
-        <w:rPr>
-          <w:rFonts w:asciiTheme="minorHAnsi" w:hAnsiTheme="minorHAnsi" w:cstheme="minorHAnsi"/>
-        </w:rPr>
-        <w:t>Checkmate</w:t>
-      </w:r>
-      <w:proofErr w:type="spellEnd"/>
-      <w:r>
-        <w:rPr>
-          <w:rFonts w:asciiTheme="minorHAnsi" w:hAnsiTheme="minorHAnsi" w:cstheme="minorHAnsi"/>
-        </w:rPr>
-        <w:t xml:space="preserve"> </w:t>
-      </w:r>
-      <w:proofErr w:type="spellStart"/>
-      <w:r>
-        <w:rPr>
-          <w:rFonts w:asciiTheme="minorHAnsi" w:hAnsiTheme="minorHAnsi" w:cstheme="minorHAnsi"/>
-        </w:rPr>
-        <w:t>Prophet</w:t>
-      </w:r>
-      <w:proofErr w:type="spellEnd"/>
-      <w:r>
-        <w:rPr>
-          <w:rFonts w:asciiTheme="minorHAnsi" w:hAnsiTheme="minorHAnsi" w:cstheme="minorHAnsi"/>
-        </w:rPr>
-        <w:t>" to nie tylko narzędzie predykcyjne, ale także platforma do analizy partii szachowych, która może pomóc graczom w doskonaleniu swoich umiejętności. Projekt stanowi rozwiązanie całkowicie nowe na rynku, otwierając nowe możliwości zarówno dla branży bukmacherskiej, jak i świata szachów.</w:t>
+        <w:t>"Checkmate Prophet" to nie tylko narzędzie predykcyjne, ale także platforma do analizy partii szachowych, która może pomóc graczom w doskonaleniu swoich umiejętności. Projekt stanowi rozwiązanie całkowicie nowe na rynku, otwierając nowe możliwości zarówno dla branży bukmacherskiej, jak i świata szachów.</w:t>
       </w:r>
     </w:p>
     <w:p>
@@ -8671,21 +7703,8 @@
         </w:tcPr>
         <w:p>
           <w:r>
-            <w:t xml:space="preserve">Aplikacja </w:t>
+            <w:t>Aplikacja Checkmate Prophet</w:t>
           </w:r>
-          <w:proofErr w:type="spellStart"/>
-          <w:r>
-            <w:t>Checkmate</w:t>
-          </w:r>
-          <w:proofErr w:type="spellEnd"/>
-          <w:r>
-            <w:t xml:space="preserve"> </w:t>
-          </w:r>
-          <w:proofErr w:type="spellStart"/>
-          <w:r>
-            <w:t>Prophet</w:t>
-          </w:r>
-          <w:proofErr w:type="spellEnd"/>
         </w:p>
       </w:tc>
       <w:tc>
@@ -15115,10 +14134,6 @@
 </file>
 
 <file path=customXml/item1.xml><?xml version="1.0" encoding="utf-8"?>
-<b:Sources xmlns:b="http://schemas.openxmlformats.org/officeDocument/2006/bibliography" xmlns="http://schemas.openxmlformats.org/officeDocument/2006/bibliography" SelectedStyle="\APA.XSL" StyleName="APA"/>
-</file>
-
-<file path=customXml/item2.xml><?xml version="1.0" encoding="utf-8"?>
 <p:properties xmlns:p="http://schemas.microsoft.com/office/2006/metadata/properties" xmlns:xsi="http://www.w3.org/2001/XMLSchema-instance" xmlns:pc="http://schemas.microsoft.com/office/infopath/2007/PartnerControls">
   <documentManagement>
     <TaxCatchAll xmlns="ec3e7f11-29fb-40cd-b263-9ec1096fd6f6" xsi:nil="true"/>
@@ -15129,16 +14144,11 @@
 </p:properties>
 </file>
 
-<file path=customXml/item3.xml><?xml version="1.0" encoding="utf-8"?>
-<?mso-contentType ?>
-<FormTemplates xmlns="http://schemas.microsoft.com/sharepoint/v3/contenttype/forms">
-  <Display>DocumentLibraryForm</Display>
-  <Edit>DocumentLibraryForm</Edit>
-  <New>DocumentLibraryForm</New>
-</FormTemplates>
+<file path=customXml/item2.xml><?xml version="1.0" encoding="utf-8"?>
+<b:Sources xmlns:b="http://schemas.openxmlformats.org/officeDocument/2006/bibliography" xmlns="http://schemas.openxmlformats.org/officeDocument/2006/bibliography" SelectedStyle="\APA.XSL" StyleName="APA"/>
 </file>
 
-<file path=customXml/item4.xml><?xml version="1.0" encoding="utf-8"?>
+<file path=customXml/item3.xml><?xml version="1.0" encoding="utf-8"?>
 <ct:contentTypeSchema xmlns:ct="http://schemas.microsoft.com/office/2006/metadata/contentType" xmlns:ma="http://schemas.microsoft.com/office/2006/metadata/properties/metaAttributes" ct:_="" ma:_="" ma:contentTypeName="Dokument" ma:contentTypeID="0x0101004C03C8A0F911554882A0F59A8EB6D810" ma:contentTypeVersion="10" ma:contentTypeDescription="Utwórz nowy dokument." ma:contentTypeScope="" ma:versionID="1b5d1ccc52dd10eeedbbc689a491e0bd">
   <xsd:schema xmlns:xsd="http://www.w3.org/2001/XMLSchema" xmlns:xs="http://www.w3.org/2001/XMLSchema" xmlns:p="http://schemas.microsoft.com/office/2006/metadata/properties" xmlns:ns2="5aeb7045-e269-4fb2-bd74-8006f0f8629a" xmlns:ns3="ec3e7f11-29fb-40cd-b263-9ec1096fd6f6" targetNamespace="http://schemas.microsoft.com/office/2006/metadata/properties" ma:root="true" ma:fieldsID="569c236260bfeec1c32ede38faae3eaf" ns2:_="" ns3:_="">
     <xsd:import namespace="5aeb7045-e269-4fb2-bd74-8006f0f8629a"/>
@@ -15325,15 +14335,16 @@
 </ct:contentTypeSchema>
 </file>
 
-<file path=customXml/itemProps1.xml><?xml version="1.0" encoding="utf-8"?>
-<ds:datastoreItem xmlns:ds="http://schemas.openxmlformats.org/officeDocument/2006/customXml" ds:itemID="{33B4E73F-66AC-4193-8328-F9DBD52937DB}">
-  <ds:schemaRefs>
-    <ds:schemaRef ds:uri="http://schemas.openxmlformats.org/officeDocument/2006/bibliography"/>
-  </ds:schemaRefs>
-</ds:datastoreItem>
+<file path=customXml/item4.xml><?xml version="1.0" encoding="utf-8"?>
+<?mso-contentType ?>
+<FormTemplates xmlns="http://schemas.microsoft.com/sharepoint/v3/contenttype/forms">
+  <Display>DocumentLibraryForm</Display>
+  <Edit>DocumentLibraryForm</Edit>
+  <New>DocumentLibraryForm</New>
+</FormTemplates>
 </file>
 
-<file path=customXml/itemProps2.xml><?xml version="1.0" encoding="utf-8"?>
+<file path=customXml/itemProps1.xml><?xml version="1.0" encoding="utf-8"?>
 <ds:datastoreItem xmlns:ds="http://schemas.openxmlformats.org/officeDocument/2006/customXml" ds:itemID="{58C36CB3-F850-4E79-BF95-5D10B649224A}">
   <ds:schemaRefs>
     <ds:schemaRef ds:uri="http://schemas.microsoft.com/office/2006/metadata/properties"/>
@@ -15344,15 +14355,15 @@
 </ds:datastoreItem>
 </file>
 
-<file path=customXml/itemProps3.xml><?xml version="1.0" encoding="utf-8"?>
-<ds:datastoreItem xmlns:ds="http://schemas.openxmlformats.org/officeDocument/2006/customXml" ds:itemID="{FDE772B7-98ED-4ED7-807A-B9C87A8411A8}">
+<file path=customXml/itemProps2.xml><?xml version="1.0" encoding="utf-8"?>
+<ds:datastoreItem xmlns:ds="http://schemas.openxmlformats.org/officeDocument/2006/customXml" ds:itemID="{33B4E73F-66AC-4193-8328-F9DBD52937DB}">
   <ds:schemaRefs>
-    <ds:schemaRef ds:uri="http://schemas.microsoft.com/sharepoint/v3/contenttype/forms"/>
+    <ds:schemaRef ds:uri="http://schemas.openxmlformats.org/officeDocument/2006/bibliography"/>
   </ds:schemaRefs>
 </ds:datastoreItem>
 </file>
 
-<file path=customXml/itemProps4.xml><?xml version="1.0" encoding="utf-8"?>
+<file path=customXml/itemProps3.xml><?xml version="1.0" encoding="utf-8"?>
 <ds:datastoreItem xmlns:ds="http://schemas.openxmlformats.org/officeDocument/2006/customXml" ds:itemID="{455D376C-E269-4BF6-828F-7E7B05C3D857}">
   <ds:schemaRefs>
     <ds:schemaRef ds:uri="http://schemas.microsoft.com/office/2006/metadata/contentType"/>
@@ -15369,4 +14380,12 @@
     <ds:schemaRef ds:uri="http://schemas.microsoft.com/internal/obd"/>
   </ds:schemaRefs>
 </ds:datastoreItem>
+</file>
+
+<file path=customXml/itemProps4.xml><?xml version="1.0" encoding="utf-8"?>
+<ds:datastoreItem xmlns:ds="http://schemas.openxmlformats.org/officeDocument/2006/customXml" ds:itemID="{FDE772B7-98ED-4ED7-807A-B9C87A8411A8}">
+  <ds:schemaRefs>
+    <ds:schemaRef ds:uri="http://schemas.microsoft.com/sharepoint/v3/contenttype/forms"/>
+  </ds:schemaRefs>
+</ds:datastoreItem>
 </file>
</xml_diff>